<commit_message>
removed unnecessary personal info
</commit_message>
<xml_diff>
--- a/chaitra bhat - accounts executive resume.docx
+++ b/chaitra bhat - accounts executive resume.docx
@@ -1,6 +1,6 @@
 
 <file path=word/document.xml><?xml version="1.0" encoding="utf-8"?>
-<w:document xmlns:ve="http://schemas.openxmlformats.org/markup-compatibility/2006" xmlns:o="urn:schemas-microsoft-com:office:office" xmlns:r="http://schemas.openxmlformats.org/officeDocument/2006/relationships" xmlns:m="http://schemas.openxmlformats.org/officeDocument/2006/math" xmlns:v="urn:schemas-microsoft-com:vml" xmlns:wp="http://schemas.openxmlformats.org/drawingml/2006/wordprocessingDrawing" xmlns:w10="urn:schemas-microsoft-com:office:word" xmlns:w="http://schemas.openxmlformats.org/wordprocessingml/2006/main" xmlns:wne="http://schemas.microsoft.com/office/word/2006/wordml">
+<w:document xmlns:wpc="http://schemas.microsoft.com/office/word/2010/wordprocessingCanvas" xmlns:cx="http://schemas.microsoft.com/office/drawing/2014/chartex" xmlns:cx1="http://schemas.microsoft.com/office/drawing/2015/9/8/chartex" xmlns:cx2="http://schemas.microsoft.com/office/drawing/2015/10/21/chartex" xmlns:cx3="http://schemas.microsoft.com/office/drawing/2016/5/9/chartex" xmlns:cx4="http://schemas.microsoft.com/office/drawing/2016/5/10/chartex" xmlns:cx5="http://schemas.microsoft.com/office/drawing/2016/5/11/chartex" xmlns:cx6="http://schemas.microsoft.com/office/drawing/2016/5/12/chartex" xmlns:cx7="http://schemas.microsoft.com/office/drawing/2016/5/13/chartex" xmlns:cx8="http://schemas.microsoft.com/office/drawing/2016/5/14/chartex" xmlns:mc="http://schemas.openxmlformats.org/markup-compatibility/2006" xmlns:aink="http://schemas.microsoft.com/office/drawing/2016/ink" xmlns:am3d="http://schemas.microsoft.com/office/drawing/2017/model3d" xmlns:o="urn:schemas-microsoft-com:office:office" xmlns:r="http://schemas.openxmlformats.org/officeDocument/2006/relationships" xmlns:m="http://schemas.openxmlformats.org/officeDocument/2006/math" xmlns:v="urn:schemas-microsoft-com:vml" xmlns:wp14="http://schemas.microsoft.com/office/word/2010/wordprocessingDrawing" xmlns:wp="http://schemas.openxmlformats.org/drawingml/2006/wordprocessingDrawing" xmlns:w10="urn:schemas-microsoft-com:office:word" xmlns:w="http://schemas.openxmlformats.org/wordprocessingml/2006/main" xmlns:w14="http://schemas.microsoft.com/office/word/2010/wordml" xmlns:w15="http://schemas.microsoft.com/office/word/2012/wordml" xmlns:w16cex="http://schemas.microsoft.com/office/word/2018/wordml/cex" xmlns:w16cid="http://schemas.microsoft.com/office/word/2016/wordml/cid" xmlns:w16="http://schemas.microsoft.com/office/word/2018/wordml" xmlns:w16sdtdh="http://schemas.microsoft.com/office/word/2020/wordml/sdtdatahash" xmlns:w16se="http://schemas.microsoft.com/office/word/2015/wordml/symex" xmlns:wpg="http://schemas.microsoft.com/office/word/2010/wordprocessingGroup" xmlns:wpi="http://schemas.microsoft.com/office/word/2010/wordprocessingInk" xmlns:wne="http://schemas.microsoft.com/office/word/2006/wordml" xmlns:wps="http://schemas.microsoft.com/office/word/2010/wordprocessingShape" mc:Ignorable="w14 w15 w16se w16cid w16 w16cex w16sdtdh wp14">
   <w:body>
     <w:tbl>
       <w:tblPr>
@@ -10,7 +10,7 @@
           <w:left w:w="0" w:type="dxa"/>
           <w:right w:w="0" w:type="dxa"/>
         </w:tblCellMar>
-        <w:tblLook w:val="04A0"/>
+        <w:tblLook w:val="04A0" w:firstRow="1" w:lastRow="0" w:firstColumn="1" w:lastColumn="0" w:noHBand="0" w:noVBand="1"/>
       </w:tblPr>
       <w:tblGrid>
         <w:gridCol w:w="5277"/>
@@ -37,7 +37,7 @@
                 <w:left w:w="0" w:type="dxa"/>
                 <w:right w:w="0" w:type="dxa"/>
               </w:tblCellMar>
-              <w:tblLook w:val="04A0"/>
+              <w:tblLook w:val="04A0" w:firstRow="1" w:lastRow="0" w:firstColumn="1" w:lastColumn="0" w:noHBand="0" w:noVBand="1"/>
             </w:tblPr>
             <w:tblGrid>
               <w:gridCol w:w="5277"/>
@@ -168,7 +168,7 @@
                       <w:szCs w:val="18"/>
                     </w:rPr>
                     <w:drawing>
-                      <wp:inline distT="101600" distB="101600" distL="101600" distR="101600">
+                      <wp:inline distT="101600" distB="101600" distL="101600" distR="101600" wp14:anchorId="15140602" wp14:editId="3C374787">
                         <wp:extent cx="121627" cy="120580"/>
                         <wp:effectExtent l="19050" t="0" r="0" b="0"/>
                         <wp:docPr id="11" name="media/image11.png"/>
@@ -270,7 +270,7 @@
                       <w:szCs w:val="18"/>
                     </w:rPr>
                     <w:drawing>
-                      <wp:inline distT="101600" distB="101600" distL="101600" distR="101600">
+                      <wp:inline distT="101600" distB="101600" distL="101600" distR="101600" wp14:anchorId="2FBFE6DA" wp14:editId="700806BE">
                         <wp:extent cx="121627" cy="120581"/>
                         <wp:effectExtent l="19050" t="0" r="0" b="0"/>
                         <wp:docPr id="12" name="media/image12.png"/>
@@ -388,7 +388,7 @@
                       <w:szCs w:val="18"/>
                     </w:rPr>
                     <w:drawing>
-                      <wp:inline distT="101600" distB="101600" distL="101600" distR="101600">
+                      <wp:inline distT="101600" distB="101600" distL="101600" distR="101600" wp14:anchorId="7EF7A726" wp14:editId="7DD44E05">
                         <wp:extent cx="121627" cy="120580"/>
                         <wp:effectExtent l="19050" t="0" r="0" b="0"/>
                         <wp:docPr id="13" name="media/image13.png"/>
@@ -524,7 +524,7 @@
           <w:left w:w="0" w:type="dxa"/>
           <w:right w:w="0" w:type="dxa"/>
         </w:tblCellMar>
-        <w:tblLook w:val="04A0"/>
+        <w:tblLook w:val="04A0" w:firstRow="1" w:lastRow="0" w:firstColumn="1" w:lastColumn="0" w:noHBand="0" w:noVBand="1"/>
       </w:tblPr>
       <w:tblGrid>
         <w:gridCol w:w="10972"/>
@@ -696,7 +696,25 @@
                 <w:sz w:val="18"/>
                 <w:szCs w:val="18"/>
               </w:rPr>
-              <w:t xml:space="preserve"> been a part of accounting team at Netradhama Hospitals. Have an aspiration to contribute to the Indian economy and </w:t>
+              <w:t xml:space="preserve"> been a part of accounting team at </w:t>
+            </w:r>
+            <w:proofErr w:type="spellStart"/>
+            <w:r>
+              <w:rPr>
+                <w:rFonts w:ascii="Segoe UI" w:hAnsi="Segoe UI" w:cs="Segoe UI"/>
+                <w:sz w:val="18"/>
+                <w:szCs w:val="18"/>
+              </w:rPr>
+              <w:t>Netradhama</w:t>
+            </w:r>
+            <w:proofErr w:type="spellEnd"/>
+            <w:r>
+              <w:rPr>
+                <w:rFonts w:ascii="Segoe UI" w:hAnsi="Segoe UI" w:cs="Segoe UI"/>
+                <w:sz w:val="18"/>
+                <w:szCs w:val="18"/>
+              </w:rPr>
+              <w:t xml:space="preserve"> Hospitals. Have an aspiration to contribute to the Indian economy and </w:t>
             </w:r>
             <w:r>
               <w:rPr>
@@ -744,7 +762,7 @@
           <w:left w:w="0" w:type="dxa"/>
           <w:right w:w="0" w:type="dxa"/>
         </w:tblCellMar>
-        <w:tblLook w:val="04A0"/>
+        <w:tblLook w:val="04A0" w:firstRow="1" w:lastRow="0" w:firstColumn="1" w:lastColumn="0" w:noHBand="0" w:noVBand="1"/>
       </w:tblPr>
       <w:tblGrid>
         <w:gridCol w:w="11045"/>
@@ -786,8 +804,8 @@
                 <w:sz w:val="32"/>
                 <w:szCs w:val="32"/>
               </w:rPr>
-              <w:pict>
-                <v:shape id="media/image15.png" o:spid="_x0000_i1025" type="#_x0000_t75" style="width:19.7pt;height:19.7pt;visibility:visible;mso-wrap-style:square" o:bullet="t">
+              <w:pict w14:anchorId="54C20156">
+                <v:shape id="media/image15.png" o:spid="_x0000_i1030" type="#_x0000_t75" style="width:19.5pt;height:19.5pt;visibility:visible;mso-wrap-style:square" o:bullet="t">
                   <v:imagedata r:id="rId8" o:title=""/>
                 </v:shape>
               </w:pict>
@@ -903,7 +921,7 @@
                 <w:szCs w:val="18"/>
                 <w:lang w:eastAsia="zh-TW"/>
               </w:rPr>
-              <w:pict>
+              <w:pict w14:anchorId="31BA3342">
                 <v:shapetype id="_x0000_t202" coordsize="21600,21600" o:spt="202" path="m,l,21600r21600,l21600,xe">
                   <v:stroke joinstyle="miter"/>
                   <v:path gradientshapeok="t" o:connecttype="rect"/>
@@ -919,6 +937,7 @@
                             <w:szCs w:val="18"/>
                           </w:rPr>
                         </w:pPr>
+                        <w:proofErr w:type="spellStart"/>
                         <w:r>
                           <w:rPr>
                             <w:rStyle w:val="Strong"/>
@@ -927,7 +946,18 @@
                             <w:sz w:val="18"/>
                             <w:szCs w:val="18"/>
                           </w:rPr>
-                          <w:t>Netradhama Hospitals Pvt Ltd</w:t>
+                          <w:t>Netradhama</w:t>
+                        </w:r>
+                        <w:proofErr w:type="spellEnd"/>
+                        <w:r>
+                          <w:rPr>
+                            <w:rStyle w:val="Strong"/>
+                            <w:rFonts w:ascii="Segoe UI" w:eastAsia="Times New Roman" w:hAnsi="Segoe UI" w:cs="Segoe UI"/>
+                            <w:color w:val="1C62B0"/>
+                            <w:sz w:val="18"/>
+                            <w:szCs w:val="18"/>
+                          </w:rPr>
+                          <w:t xml:space="preserve"> Hospitals Pvt Ltd</w:t>
                         </w:r>
                       </w:p>
                       <w:p>
@@ -1042,7 +1072,7 @@
                 <w:szCs w:val="18"/>
               </w:rPr>
               <w:drawing>
-                <wp:inline distT="0" distB="0" distL="0" distR="0">
+                <wp:inline distT="0" distB="0" distL="0" distR="0" wp14:anchorId="4F4D3DD9" wp14:editId="614A83A0">
                   <wp:extent cx="581025" cy="638175"/>
                   <wp:effectExtent l="19050" t="0" r="9525" b="0"/>
                   <wp:docPr id="9" name="Picture 0" descr="nethradhaama logo.jpg"/>
@@ -1111,7 +1141,7 @@
                 <w:insideH w:val="none" w:sz="0" w:space="0" w:color="auto"/>
                 <w:insideV w:val="none" w:sz="0" w:space="0" w:color="auto"/>
               </w:tblBorders>
-              <w:tblLook w:val="04A0"/>
+              <w:tblLook w:val="04A0" w:firstRow="1" w:lastRow="0" w:firstColumn="1" w:lastColumn="0" w:noHBand="0" w:noVBand="1"/>
             </w:tblPr>
             <w:tblGrid>
               <w:gridCol w:w="10610"/>
@@ -1346,7 +1376,7 @@
                 <w:insideH w:val="none" w:sz="0" w:space="0" w:color="auto"/>
                 <w:insideV w:val="none" w:sz="0" w:space="0" w:color="auto"/>
               </w:tblBorders>
-              <w:tblLook w:val="04A0"/>
+              <w:tblLook w:val="04A0" w:firstRow="1" w:lastRow="0" w:firstColumn="1" w:lastColumn="0" w:noHBand="0" w:noVBand="1"/>
             </w:tblPr>
             <w:tblGrid>
               <w:gridCol w:w="10610"/>
@@ -1501,7 +1531,7 @@
           <w:left w:w="0" w:type="dxa"/>
           <w:right w:w="0" w:type="dxa"/>
         </w:tblCellMar>
-        <w:tblLook w:val="04A0"/>
+        <w:tblLook w:val="04A0" w:firstRow="1" w:lastRow="0" w:firstColumn="1" w:lastColumn="0" w:noHBand="0" w:noVBand="1"/>
       </w:tblPr>
       <w:tblGrid>
         <w:gridCol w:w="5553"/>
@@ -1543,8 +1573,8 @@
                 <w:sz w:val="32"/>
                 <w:szCs w:val="32"/>
               </w:rPr>
-              <w:pict>
-                <v:shape id="media/image14.png" o:spid="_x0000_i1026" type="#_x0000_t75" style="width:19.7pt;height:19.7pt;visibility:visible;mso-wrap-style:square" o:bullet="t">
+              <w:pict w14:anchorId="02A86A25">
+                <v:shape id="media/image14.png" o:spid="_x0000_i1031" type="#_x0000_t75" style="width:19.5pt;height:19.5pt;visibility:visible;mso-wrap-style:square" o:bullet="t">
                   <v:imagedata r:id="rId10" o:title=""/>
                 </v:shape>
               </w:pict>
@@ -1719,13 +1749,23 @@
                 <w:szCs w:val="18"/>
               </w:rPr>
             </w:pPr>
+            <w:proofErr w:type="spellStart"/>
             <w:r>
               <w:rPr>
                 <w:rFonts w:ascii="Segoe UI" w:hAnsi="Segoe UI" w:cs="Segoe UI"/>
                 <w:sz w:val="18"/>
                 <w:szCs w:val="18"/>
               </w:rPr>
-              <w:t>Sirsi, Karnataka</w:t>
+              <w:t>Sirsi</w:t>
+            </w:r>
+            <w:proofErr w:type="spellEnd"/>
+            <w:r>
+              <w:rPr>
+                <w:rFonts w:ascii="Segoe UI" w:hAnsi="Segoe UI" w:cs="Segoe UI"/>
+                <w:sz w:val="18"/>
+                <w:szCs w:val="18"/>
+              </w:rPr>
+              <w:t>, Karnataka</w:t>
             </w:r>
           </w:p>
         </w:tc>
@@ -1807,6 +1847,7 @@
                 <w:szCs w:val="18"/>
               </w:rPr>
             </w:pPr>
+            <w:proofErr w:type="gramStart"/>
             <w:r>
               <w:rPr>
                 <w:rStyle w:val="Strong"/>
@@ -1814,7 +1855,17 @@
                 <w:sz w:val="18"/>
                 <w:szCs w:val="18"/>
               </w:rPr>
-              <w:t>Pre University Course</w:t>
+              <w:t>Pre University</w:t>
+            </w:r>
+            <w:proofErr w:type="gramEnd"/>
+            <w:r>
+              <w:rPr>
+                <w:rStyle w:val="Strong"/>
+                <w:rFonts w:ascii="Segoe UI" w:eastAsia="Times New Roman" w:hAnsi="Segoe UI" w:cs="Segoe UI"/>
+                <w:sz w:val="18"/>
+                <w:szCs w:val="18"/>
+              </w:rPr>
+              <w:t xml:space="preserve"> Course</w:t>
             </w:r>
           </w:p>
         </w:tc>
@@ -1859,13 +1910,23 @@
                 <w:szCs w:val="18"/>
               </w:rPr>
             </w:pPr>
+            <w:proofErr w:type="spellStart"/>
             <w:r>
               <w:rPr>
                 <w:rFonts w:ascii="Segoe UI" w:hAnsi="Segoe UI" w:cs="Segoe UI"/>
                 <w:sz w:val="18"/>
                 <w:szCs w:val="18"/>
               </w:rPr>
-              <w:t>Sirsi, Karnataka</w:t>
+              <w:t>Sirsi</w:t>
+            </w:r>
+            <w:proofErr w:type="spellEnd"/>
+            <w:r>
+              <w:rPr>
+                <w:rFonts w:ascii="Segoe UI" w:hAnsi="Segoe UI" w:cs="Segoe UI"/>
+                <w:sz w:val="18"/>
+                <w:szCs w:val="18"/>
+              </w:rPr>
+              <w:t>, Karnataka</w:t>
             </w:r>
           </w:p>
         </w:tc>
@@ -2007,13 +2068,23 @@
                 <w:szCs w:val="18"/>
               </w:rPr>
             </w:pPr>
+            <w:proofErr w:type="spellStart"/>
             <w:r>
               <w:rPr>
                 <w:rFonts w:ascii="Segoe UI" w:hAnsi="Segoe UI" w:cs="Segoe UI"/>
                 <w:sz w:val="18"/>
                 <w:szCs w:val="18"/>
               </w:rPr>
-              <w:t>Sirsi, Karnataka</w:t>
+              <w:t>Sirsi</w:t>
+            </w:r>
+            <w:proofErr w:type="spellEnd"/>
+            <w:r>
+              <w:rPr>
+                <w:rFonts w:ascii="Segoe UI" w:hAnsi="Segoe UI" w:cs="Segoe UI"/>
+                <w:sz w:val="18"/>
+                <w:szCs w:val="18"/>
+              </w:rPr>
+              <w:t>, Karnataka</w:t>
             </w:r>
           </w:p>
         </w:tc>
@@ -2119,7 +2190,7 @@
                 <w:left w:w="0" w:type="dxa"/>
                 <w:right w:w="0" w:type="dxa"/>
               </w:tblCellMar>
-              <w:tblLook w:val="04A0"/>
+              <w:tblLook w:val="04A0" w:firstRow="1" w:lastRow="0" w:firstColumn="1" w:lastColumn="0" w:noHBand="0" w:noVBand="1"/>
             </w:tblPr>
             <w:tblGrid>
               <w:gridCol w:w="11045"/>
@@ -2161,7 +2232,7 @@
                       <w:szCs w:val="32"/>
                     </w:rPr>
                     <w:drawing>
-                      <wp:inline distT="0" distB="0" distL="0" distR="0">
+                      <wp:inline distT="0" distB="0" distL="0" distR="0" wp14:anchorId="11FCB8D4" wp14:editId="274B5704">
                         <wp:extent cx="250190" cy="250190"/>
                         <wp:effectExtent l="19050" t="0" r="0" b="0"/>
                         <wp:docPr id="4" name="media/image16.png"/>
@@ -2413,7 +2484,7 @@
                       <w:left w:w="0" w:type="dxa"/>
                       <w:right w:w="0" w:type="dxa"/>
                     </w:tblCellMar>
-                    <w:tblLook w:val="04A0"/>
+                    <w:tblLook w:val="04A0" w:firstRow="1" w:lastRow="0" w:firstColumn="1" w:lastColumn="0" w:noHBand="0" w:noVBand="1"/>
                   </w:tblPr>
                   <w:tblGrid>
                     <w:gridCol w:w="11045"/>
@@ -2456,7 +2527,7 @@
                             <w:szCs w:val="32"/>
                           </w:rPr>
                           <w:drawing>
-                            <wp:inline distT="0" distB="0" distL="0" distR="0">
+                            <wp:inline distT="0" distB="0" distL="0" distR="0" wp14:anchorId="1055EF33" wp14:editId="4BC63A96">
                               <wp:extent cx="250190" cy="250190"/>
                               <wp:effectExtent l="19050" t="0" r="0" b="0"/>
                               <wp:docPr id="14" name="media/image17.png"/>
@@ -2611,8 +2682,18 @@
                             <w:sz w:val="18"/>
                             <w:szCs w:val="18"/>
                           </w:rPr>
-                          <w:t>English    -  Proficient</w:t>
+                          <w:t>English    </w:t>
                         </w:r>
+                        <w:proofErr w:type="gramStart"/>
+                        <w:r>
+                          <w:rPr>
+                            <w:rFonts w:ascii="Segoe UI" w:eastAsia="Times New Roman" w:hAnsi="Segoe UI" w:cs="Segoe UI"/>
+                            <w:sz w:val="18"/>
+                            <w:szCs w:val="18"/>
+                          </w:rPr>
+                          <w:t>-  Proficient</w:t>
+                        </w:r>
+                        <w:proofErr w:type="gramEnd"/>
                       </w:p>
                       <w:p>
                         <w:pPr>
@@ -2662,1145 +2743,24 @@
                             <w:szCs w:val="18"/>
                           </w:rPr>
                         </w:pPr>
+                        <w:proofErr w:type="gramStart"/>
                         <w:r>
                           <w:rPr>
                             <w:rFonts w:ascii="Segoe UI" w:eastAsia="Times New Roman" w:hAnsi="Segoe UI" w:cs="Segoe UI"/>
                             <w:sz w:val="18"/>
                             <w:szCs w:val="18"/>
                           </w:rPr>
-                          <w:t>Kannada  - Native speaker</w:t>
+                          <w:t>Kannada  -</w:t>
                         </w:r>
-                      </w:p>
-                    </w:tc>
-                  </w:tr>
-                </w:tbl>
-                <w:tbl>
-                  <w:tblPr>
-                    <w:tblpPr w:leftFromText="180" w:rightFromText="180" w:vertAnchor="text" w:horzAnchor="margin" w:tblpY="334"/>
-                    <w:tblOverlap w:val="never"/>
-                    <w:tblW w:w="11045" w:type="dxa"/>
-                    <w:tblCellSpacing w:w="0" w:type="dxa"/>
-                    <w:tblCellMar>
-                      <w:left w:w="0" w:type="dxa"/>
-                      <w:right w:w="0" w:type="dxa"/>
-                    </w:tblCellMar>
-                    <w:tblLook w:val="04A0"/>
-                  </w:tblPr>
-                  <w:tblGrid>
-                    <w:gridCol w:w="11045"/>
-                  </w:tblGrid>
-                  <w:tr>
-                    <w:trPr>
-                      <w:tblCellSpacing w:w="0" w:type="dxa"/>
-                    </w:trPr>
-                    <w:tc>
-                      <w:tcPr>
-                        <w:tcW w:w="0" w:type="auto"/>
-                        <w:tcMar>
-                          <w:top w:w="0" w:type="dxa"/>
-                          <w:left w:w="0" w:type="dxa"/>
-                          <w:bottom w:w="75" w:type="dxa"/>
-                          <w:right w:w="0" w:type="dxa"/>
-                        </w:tcMar>
-                        <w:hideMark/>
-                      </w:tcPr>
-                      <w:p>
-                        <w:pPr>
-                          <w:pStyle w:val="Heading1"/>
-                          <w:rPr>
-                            <w:rFonts w:ascii="Roboto" w:eastAsia="Times New Roman" w:hAnsi="Roboto" w:cs="Segoe UI"/>
-                            <w:b w:val="0"/>
-                            <w:color w:val="1C62B0"/>
-                            <w:sz w:val="32"/>
-                            <w:szCs w:val="32"/>
-                          </w:rPr>
-                        </w:pPr>
-                        <w:r>
-                          <w:rPr>
-                            <w:rFonts w:ascii="Roboto" w:eastAsia="Times New Roman" w:hAnsi="Roboto" w:cs="Segoe UI"/>
-                            <w:b w:val="0"/>
-                            <w:noProof/>
-                            <w:color w:val="1C62B0"/>
-                            <w:sz w:val="32"/>
-                            <w:szCs w:val="32"/>
-                          </w:rPr>
-                          <w:lastRenderedPageBreak/>
-                          <w:drawing>
-                            <wp:inline distT="101600" distB="101600" distL="101600" distR="101600">
-                              <wp:extent cx="256996" cy="250166"/>
-                              <wp:effectExtent l="19050" t="0" r="0" b="0"/>
-                              <wp:docPr id="1" name="media/image7.png"/>
-                              <wp:cNvGraphicFramePr/>
-                              <a:graphic xmlns:a="http://schemas.openxmlformats.org/drawingml/2006/main">
-                                <a:graphicData uri="http://schemas.openxmlformats.org/drawingml/2006/picture">
-                                  <pic:pic xmlns:pic="http://schemas.openxmlformats.org/drawingml/2006/picture">
-                                    <pic:nvPicPr>
-                                      <pic:cNvPr id="7" name="media/image7.png"/>
-                                      <pic:cNvPicPr/>
-                                    </pic:nvPicPr>
-                                    <pic:blipFill>
-                                      <a:blip r:embed="rId13"/>
-                                      <a:srcRect/>
-                                      <a:stretch>
-                                        <a:fillRect/>
-                                      </a:stretch>
-                                    </pic:blipFill>
-                                    <pic:spPr>
-                                      <a:xfrm>
-                                        <a:off x="0" y="0"/>
-                                        <a:ext cx="262747" cy="255764"/>
-                                      </a:xfrm>
-                                      <a:prstGeom prst="rect">
-                                        <a:avLst/>
-                                      </a:prstGeom>
-                                      <a:ln/>
-                                    </pic:spPr>
-                                  </pic:pic>
-                                </a:graphicData>
-                              </a:graphic>
-                            </wp:inline>
-                          </w:drawing>
-                        </w:r>
-                        <w:r>
-                          <w:rPr>
-                            <w:rFonts w:ascii="Roboto" w:eastAsia="Times New Roman" w:hAnsi="Roboto" w:cs="Segoe UI"/>
-                            <w:b w:val="0"/>
-                            <w:color w:val="1C62B0"/>
-                            <w:sz w:val="32"/>
-                            <w:szCs w:val="32"/>
-                          </w:rPr>
-                          <w:t xml:space="preserve"> Other Interests</w:t>
-                        </w:r>
-                      </w:p>
-                    </w:tc>
-                  </w:tr>
-                  <w:tr>
-                    <w:trPr>
-                      <w:trHeight w:val="15"/>
-                      <w:tblCellSpacing w:w="0" w:type="dxa"/>
-                    </w:trPr>
-                    <w:tc>
-                      <w:tcPr>
-                        <w:tcW w:w="0" w:type="auto"/>
-                        <w:shd w:val="clear" w:color="auto" w:fill="1C62B0"/>
-                        <w:hideMark/>
-                      </w:tcPr>
-                      <w:p>
-                        <w:pPr>
-                          <w:shd w:val="clear" w:color="auto" w:fill="1C62B0"/>
-                          <w:rPr>
-                            <w:rFonts w:eastAsia="Times New Roman"/>
-                            <w:color w:val="1C62B0"/>
-                            <w:sz w:val="2"/>
-                            <w:szCs w:val="2"/>
-                          </w:rPr>
-                        </w:pPr>
-                        <w:r>
-                          <w:rPr>
-                            <w:rFonts w:eastAsia="Times New Roman"/>
-                            <w:color w:val="1C62B0"/>
-                            <w:sz w:val="2"/>
-                            <w:szCs w:val="2"/>
-                          </w:rPr>
-                          <w:t>1</w:t>
-                        </w:r>
-                      </w:p>
-                    </w:tc>
-                  </w:tr>
-                  <w:tr>
-                    <w:trPr>
-                      <w:trHeight w:val="150"/>
-                      <w:tblCellSpacing w:w="0" w:type="dxa"/>
-                    </w:trPr>
-                    <w:tc>
-                      <w:tcPr>
-                        <w:tcW w:w="0" w:type="auto"/>
-                        <w:hideMark/>
-                      </w:tcPr>
-                      <w:p>
-                        <w:pPr>
-                          <w:rPr>
-                            <w:rFonts w:eastAsia="Times New Roman"/>
-                          </w:rPr>
-                        </w:pPr>
-                      </w:p>
-                    </w:tc>
-                  </w:tr>
-                  <w:tr>
-                    <w:trPr>
-                      <w:trHeight w:val="1494"/>
-                      <w:tblCellSpacing w:w="0" w:type="dxa"/>
-                    </w:trPr>
-                    <w:tc>
-                      <w:tcPr>
-                        <w:tcW w:w="0" w:type="auto"/>
-                        <w:hideMark/>
-                      </w:tcPr>
-                      <w:p>
-                        <w:pPr>
-                          <w:numPr>
-                            <w:ilvl w:val="0"/>
-                            <w:numId w:val="8"/>
-                          </w:numPr>
-                          <w:ind w:left="375"/>
-                          <w:rPr>
-                            <w:rFonts w:ascii="Segoe UI" w:eastAsia="Times New Roman" w:hAnsi="Segoe UI" w:cs="Segoe UI"/>
-                            <w:sz w:val="18"/>
-                            <w:szCs w:val="18"/>
-                          </w:rPr>
-                        </w:pPr>
+                        <w:proofErr w:type="gramEnd"/>
                         <w:r>
                           <w:rPr>
                             <w:rFonts w:ascii="Segoe UI" w:eastAsia="Times New Roman" w:hAnsi="Segoe UI" w:cs="Segoe UI"/>
                             <w:sz w:val="18"/>
                             <w:szCs w:val="18"/>
                           </w:rPr>
-                          <w:t>Getting in touch with current affairs and politics</w:t>
+                          <w:t xml:space="preserve"> Native speaker</w:t>
                         </w:r>
-                      </w:p>
-                      <w:p>
-                        <w:pPr>
-                          <w:numPr>
-                            <w:ilvl w:val="0"/>
-                            <w:numId w:val="8"/>
-                          </w:numPr>
-                          <w:ind w:left="375"/>
-                          <w:rPr>
-                            <w:rFonts w:ascii="Segoe UI" w:eastAsia="Times New Roman" w:hAnsi="Segoe UI" w:cs="Segoe UI"/>
-                            <w:sz w:val="18"/>
-                            <w:szCs w:val="18"/>
-                          </w:rPr>
-                        </w:pPr>
-                        <w:r>
-                          <w:rPr>
-                            <w:rFonts w:ascii="Segoe UI" w:eastAsia="Times New Roman" w:hAnsi="Segoe UI" w:cs="Segoe UI"/>
-                            <w:sz w:val="18"/>
-                            <w:szCs w:val="18"/>
-                          </w:rPr>
-                          <w:t>Poems and art</w:t>
-                        </w:r>
-                      </w:p>
-                      <w:p>
-                        <w:pPr>
-                          <w:numPr>
-                            <w:ilvl w:val="0"/>
-                            <w:numId w:val="8"/>
-                          </w:numPr>
-                          <w:ind w:left="375"/>
-                          <w:rPr>
-                            <w:rFonts w:ascii="Segoe UI" w:eastAsia="Times New Roman" w:hAnsi="Segoe UI" w:cs="Segoe UI"/>
-                            <w:sz w:val="18"/>
-                            <w:szCs w:val="18"/>
-                          </w:rPr>
-                        </w:pPr>
-                        <w:r>
-                          <w:rPr>
-                            <w:rFonts w:ascii="Segoe UI" w:eastAsia="Times New Roman" w:hAnsi="Segoe UI" w:cs="Segoe UI"/>
-                            <w:sz w:val="18"/>
-                            <w:szCs w:val="18"/>
-                          </w:rPr>
-                          <w:t>Cooking</w:t>
-                        </w:r>
-                      </w:p>
-                      <w:tbl>
-                        <w:tblPr>
-                          <w:tblpPr w:leftFromText="180" w:rightFromText="180" w:vertAnchor="text" w:tblpY="154"/>
-                          <w:tblOverlap w:val="never"/>
-                          <w:tblW w:w="5000" w:type="pct"/>
-                          <w:tblCellSpacing w:w="0" w:type="dxa"/>
-                          <w:tblCellMar>
-                            <w:left w:w="0" w:type="dxa"/>
-                            <w:right w:w="0" w:type="dxa"/>
-                          </w:tblCellMar>
-                          <w:tblLook w:val="04A0"/>
-                        </w:tblPr>
-                        <w:tblGrid>
-                          <w:gridCol w:w="7919"/>
-                          <w:gridCol w:w="3086"/>
-                          <w:gridCol w:w="20"/>
-                          <w:gridCol w:w="20"/>
-                        </w:tblGrid>
-                        <w:tr>
-                          <w:trPr>
-                            <w:tblCellSpacing w:w="0" w:type="dxa"/>
-                          </w:trPr>
-                          <w:tc>
-                            <w:tcPr>
-                              <w:tcW w:w="0" w:type="auto"/>
-                              <w:gridSpan w:val="4"/>
-                              <w:tcMar>
-                                <w:top w:w="0" w:type="dxa"/>
-                                <w:left w:w="0" w:type="dxa"/>
-                                <w:bottom w:w="105" w:type="dxa"/>
-                                <w:right w:w="0" w:type="dxa"/>
-                              </w:tcMar>
-                              <w:hideMark/>
-                            </w:tcPr>
-                            <w:p/>
-                            <w:tbl>
-                              <w:tblPr>
-                                <w:tblpPr w:leftFromText="180" w:rightFromText="180" w:vertAnchor="text" w:horzAnchor="margin" w:tblpY="14"/>
-                                <w:tblOverlap w:val="never"/>
-                                <w:tblW w:w="5000" w:type="pct"/>
-                                <w:tblCellSpacing w:w="0" w:type="dxa"/>
-                                <w:tblCellMar>
-                                  <w:left w:w="0" w:type="dxa"/>
-                                  <w:right w:w="0" w:type="dxa"/>
-                                </w:tblCellMar>
-                                <w:tblLook w:val="04A0"/>
-                              </w:tblPr>
-                              <w:tblGrid>
-                                <w:gridCol w:w="1656"/>
-                                <w:gridCol w:w="3866"/>
-                                <w:gridCol w:w="1657"/>
-                                <w:gridCol w:w="3866"/>
-                              </w:tblGrid>
-                              <w:tr>
-                                <w:trPr>
-                                  <w:tblCellSpacing w:w="0" w:type="dxa"/>
-                                </w:trPr>
-                                <w:tc>
-                                  <w:tcPr>
-                                    <w:tcW w:w="0" w:type="auto"/>
-                                    <w:gridSpan w:val="4"/>
-                                    <w:tcMar>
-                                      <w:top w:w="0" w:type="dxa"/>
-                                      <w:left w:w="0" w:type="dxa"/>
-                                      <w:bottom w:w="75" w:type="dxa"/>
-                                      <w:right w:w="0" w:type="dxa"/>
-                                    </w:tcMar>
-                                    <w:hideMark/>
-                                  </w:tcPr>
-                                  <w:p>
-                                    <w:pPr>
-                                      <w:pStyle w:val="Heading1"/>
-                                      <w:rPr>
-                                        <w:rFonts w:ascii="Roboto" w:eastAsia="Times New Roman" w:hAnsi="Roboto" w:cs="Segoe UI"/>
-                                        <w:b w:val="0"/>
-                                        <w:color w:val="1C62B0"/>
-                                        <w:sz w:val="32"/>
-                                        <w:szCs w:val="32"/>
-                                      </w:rPr>
-                                    </w:pPr>
-                                    <w:r>
-                                      <w:rPr>
-                                        <w:rFonts w:ascii="Roboto" w:eastAsia="Times New Roman" w:hAnsi="Roboto" w:cs="Segoe UI"/>
-                                        <w:b w:val="0"/>
-                                        <w:noProof/>
-                                        <w:color w:val="1C62B0"/>
-                                        <w:sz w:val="32"/>
-                                        <w:szCs w:val="32"/>
-                                      </w:rPr>
-                                      <w:drawing>
-                                        <wp:inline distT="0" distB="0" distL="0" distR="0">
-                                          <wp:extent cx="250190" cy="250190"/>
-                                          <wp:effectExtent l="19050" t="0" r="0" b="0"/>
-                                          <wp:docPr id="2" name="media/image18.png"/>
-                                          <wp:cNvGraphicFramePr>
-                                            <a:graphicFrameLocks xmlns:a="http://schemas.openxmlformats.org/drawingml/2006/main" noChangeAspect="1"/>
-                                          </wp:cNvGraphicFramePr>
-                                          <a:graphic xmlns:a="http://schemas.openxmlformats.org/drawingml/2006/main">
-                                            <a:graphicData uri="http://schemas.openxmlformats.org/drawingml/2006/picture">
-                                              <pic:pic xmlns:pic="http://schemas.openxmlformats.org/drawingml/2006/picture">
-                                                <pic:nvPicPr>
-                                                  <pic:cNvPr id="0" name="media/image18.png"/>
-                                                  <pic:cNvPicPr>
-                                                    <a:picLocks noChangeAspect="1" noChangeArrowheads="1"/>
-                                                  </pic:cNvPicPr>
-                                                </pic:nvPicPr>
-                                                <pic:blipFill>
-                                                  <a:blip r:embed="rId14"/>
-                                                  <a:srcRect/>
-                                                  <a:stretch>
-                                                    <a:fillRect/>
-                                                  </a:stretch>
-                                                </pic:blipFill>
-                                                <pic:spPr bwMode="auto">
-                                                  <a:xfrm>
-                                                    <a:off x="0" y="0"/>
-                                                    <a:ext cx="250190" cy="250190"/>
-                                                  </a:xfrm>
-                                                  <a:prstGeom prst="rect">
-                                                    <a:avLst/>
-                                                  </a:prstGeom>
-                                                  <a:noFill/>
-                                                  <a:ln w="9525">
-                                                    <a:noFill/>
-                                                    <a:miter lim="800000"/>
-                                                    <a:headEnd/>
-                                                    <a:tailEnd/>
-                                                  </a:ln>
-                                                </pic:spPr>
-                                              </pic:pic>
-                                            </a:graphicData>
-                                          </a:graphic>
-                                        </wp:inline>
-                                      </w:drawing>
-                                    </w:r>
-                                    <w:r>
-                                      <w:rPr>
-                                        <w:rFonts w:ascii="Roboto" w:eastAsia="Times New Roman" w:hAnsi="Roboto" w:cs="Segoe UI"/>
-                                        <w:b w:val="0"/>
-                                        <w:noProof/>
-                                        <w:color w:val="1C62B0"/>
-                                        <w:sz w:val="32"/>
-                                        <w:szCs w:val="32"/>
-                                      </w:rPr>
-                                      <w:t xml:space="preserve"> </w:t>
-                                    </w:r>
-                                    <w:r>
-                                      <w:rPr>
-                                        <w:rFonts w:ascii="Roboto" w:eastAsia="Times New Roman" w:hAnsi="Roboto" w:cs="Segoe UI"/>
-                                        <w:b w:val="0"/>
-                                        <w:color w:val="1C62B0"/>
-                                        <w:sz w:val="32"/>
-                                        <w:szCs w:val="32"/>
-                                      </w:rPr>
-                                      <w:t>Personal Info</w:t>
-                                    </w:r>
-                                  </w:p>
-                                </w:tc>
-                              </w:tr>
-                              <w:tr>
-                                <w:trPr>
-                                  <w:trHeight w:val="15"/>
-                                  <w:tblCellSpacing w:w="0" w:type="dxa"/>
-                                </w:trPr>
-                                <w:tc>
-                                  <w:tcPr>
-                                    <w:tcW w:w="0" w:type="auto"/>
-                                    <w:gridSpan w:val="4"/>
-                                    <w:shd w:val="clear" w:color="auto" w:fill="1C62B0"/>
-                                    <w:hideMark/>
-                                  </w:tcPr>
-                                  <w:p>
-                                    <w:pPr>
-                                      <w:shd w:val="clear" w:color="auto" w:fill="1C62B0"/>
-                                      <w:rPr>
-                                        <w:rFonts w:eastAsia="Times New Roman"/>
-                                        <w:color w:val="1C62B0"/>
-                                        <w:sz w:val="2"/>
-                                        <w:szCs w:val="2"/>
-                                      </w:rPr>
-                                    </w:pPr>
-                                    <w:r>
-                                      <w:rPr>
-                                        <w:rFonts w:eastAsia="Times New Roman"/>
-                                        <w:color w:val="1C62B0"/>
-                                        <w:sz w:val="2"/>
-                                        <w:szCs w:val="2"/>
-                                      </w:rPr>
-                                      <w:t>1</w:t>
-                                    </w:r>
-                                  </w:p>
-                                </w:tc>
-                              </w:tr>
-                              <w:tr>
-                                <w:trPr>
-                                  <w:trHeight w:val="150"/>
-                                  <w:tblCellSpacing w:w="0" w:type="dxa"/>
-                                </w:trPr>
-                                <w:tc>
-                                  <w:tcPr>
-                                    <w:tcW w:w="0" w:type="auto"/>
-                                    <w:gridSpan w:val="4"/>
-                                    <w:hideMark/>
-                                  </w:tcPr>
-                                  <w:p>
-                                    <w:pPr>
-                                      <w:rPr>
-                                        <w:rFonts w:eastAsia="Times New Roman"/>
-                                      </w:rPr>
-                                    </w:pPr>
-                                  </w:p>
-                                </w:tc>
-                              </w:tr>
-                              <w:tr>
-                                <w:trPr>
-                                  <w:tblCellSpacing w:w="0" w:type="dxa"/>
-                                </w:trPr>
-                                <w:tc>
-                                  <w:tcPr>
-                                    <w:tcW w:w="750" w:type="pct"/>
-                                    <w:hideMark/>
-                                  </w:tcPr>
-                                  <w:p>
-                                    <w:pPr>
-                                      <w:rPr>
-                                        <w:rFonts w:ascii="Segoe UI" w:eastAsia="Times New Roman" w:hAnsi="Segoe UI" w:cs="Segoe UI"/>
-                                        <w:sz w:val="18"/>
-                                        <w:szCs w:val="18"/>
-                                      </w:rPr>
-                                    </w:pPr>
-                                    <w:r>
-                                      <w:rPr>
-                                        <w:rFonts w:ascii="Segoe UI" w:eastAsia="Times New Roman" w:hAnsi="Segoe UI" w:cs="Segoe UI"/>
-                                        <w:sz w:val="18"/>
-                                        <w:szCs w:val="18"/>
-                                      </w:rPr>
-                                      <w:t>Father’s Name:</w:t>
-                                    </w:r>
-                                  </w:p>
-                                </w:tc>
-                                <w:tc>
-                                  <w:tcPr>
-                                    <w:tcW w:w="1750" w:type="pct"/>
-                                    <w:hideMark/>
-                                  </w:tcPr>
-                                  <w:p>
-                                    <w:pPr>
-                                      <w:rPr>
-                                        <w:rFonts w:ascii="Segoe UI" w:eastAsia="Times New Roman" w:hAnsi="Segoe UI" w:cs="Segoe UI"/>
-                                        <w:sz w:val="18"/>
-                                        <w:szCs w:val="18"/>
-                                      </w:rPr>
-                                    </w:pPr>
-                                    <w:r>
-                                      <w:rPr>
-                                        <w:rFonts w:ascii="Segoe UI" w:eastAsia="Times New Roman" w:hAnsi="Segoe UI" w:cs="Segoe UI"/>
-                                        <w:sz w:val="18"/>
-                                        <w:szCs w:val="18"/>
-                                      </w:rPr>
-                                      <w:t>Devaru Bhat</w:t>
-                                    </w:r>
-                                  </w:p>
-                                </w:tc>
-                                <w:tc>
-                                  <w:tcPr>
-                                    <w:tcW w:w="750" w:type="pct"/>
-                                    <w:hideMark/>
-                                  </w:tcPr>
-                                  <w:p>
-                                    <w:pPr>
-                                      <w:rPr>
-                                        <w:rFonts w:ascii="Segoe UI" w:eastAsia="Times New Roman" w:hAnsi="Segoe UI" w:cs="Segoe UI"/>
-                                        <w:sz w:val="18"/>
-                                        <w:szCs w:val="18"/>
-                                      </w:rPr>
-                                    </w:pPr>
-                                    <w:r>
-                                      <w:rPr>
-                                        <w:rFonts w:ascii="Segoe UI" w:eastAsia="Times New Roman" w:hAnsi="Segoe UI" w:cs="Segoe UI"/>
-                                        <w:sz w:val="18"/>
-                                        <w:szCs w:val="18"/>
-                                      </w:rPr>
-                                      <w:t>Marital Status:</w:t>
-                                    </w:r>
-                                  </w:p>
-                                </w:tc>
-                                <w:tc>
-                                  <w:tcPr>
-                                    <w:tcW w:w="1750" w:type="pct"/>
-                                    <w:hideMark/>
-                                  </w:tcPr>
-                                  <w:p>
-                                    <w:pPr>
-                                      <w:rPr>
-                                        <w:rFonts w:ascii="Segoe UI" w:eastAsia="Times New Roman" w:hAnsi="Segoe UI" w:cs="Segoe UI"/>
-                                        <w:sz w:val="18"/>
-                                        <w:szCs w:val="18"/>
-                                      </w:rPr>
-                                    </w:pPr>
-                                    <w:r>
-                                      <w:rPr>
-                                        <w:rFonts w:ascii="Segoe UI" w:eastAsia="Times New Roman" w:hAnsi="Segoe UI" w:cs="Segoe UI"/>
-                                        <w:sz w:val="18"/>
-                                        <w:szCs w:val="18"/>
-                                      </w:rPr>
-                                      <w:t>Single</w:t>
-                                    </w:r>
-                                  </w:p>
-                                </w:tc>
-                              </w:tr>
-                              <w:tr>
-                                <w:trPr>
-                                  <w:tblCellSpacing w:w="0" w:type="dxa"/>
-                                </w:trPr>
-                                <w:tc>
-                                  <w:tcPr>
-                                    <w:tcW w:w="750" w:type="pct"/>
-                                    <w:hideMark/>
-                                  </w:tcPr>
-                                  <w:p>
-                                    <w:pPr>
-                                      <w:rPr>
-                                        <w:rFonts w:ascii="Segoe UI" w:eastAsia="Times New Roman" w:hAnsi="Segoe UI" w:cs="Segoe UI"/>
-                                        <w:sz w:val="18"/>
-                                        <w:szCs w:val="18"/>
-                                      </w:rPr>
-                                    </w:pPr>
-                                    <w:r>
-                                      <w:rPr>
-                                        <w:rFonts w:ascii="Segoe UI" w:eastAsia="Times New Roman" w:hAnsi="Segoe UI" w:cs="Segoe UI"/>
-                                        <w:sz w:val="18"/>
-                                        <w:szCs w:val="18"/>
-                                      </w:rPr>
-                                      <w:t>Birthday:</w:t>
-                                    </w:r>
-                                  </w:p>
-                                </w:tc>
-                                <w:tc>
-                                  <w:tcPr>
-                                    <w:tcW w:w="1750" w:type="pct"/>
-                                    <w:hideMark/>
-                                  </w:tcPr>
-                                  <w:p>
-                                    <w:pPr>
-                                      <w:rPr>
-                                        <w:rFonts w:ascii="Segoe UI" w:eastAsia="Times New Roman" w:hAnsi="Segoe UI" w:cs="Segoe UI"/>
-                                        <w:sz w:val="18"/>
-                                        <w:szCs w:val="18"/>
-                                      </w:rPr>
-                                    </w:pPr>
-                                    <w:r>
-                                      <w:rPr>
-                                        <w:rFonts w:ascii="Segoe UI" w:eastAsia="Times New Roman" w:hAnsi="Segoe UI" w:cs="Segoe UI"/>
-                                        <w:sz w:val="18"/>
-                                        <w:szCs w:val="18"/>
-                                      </w:rPr>
-                                      <w:t>June 12, 1996</w:t>
-                                    </w:r>
-                                  </w:p>
-                                </w:tc>
-                                <w:tc>
-                                  <w:tcPr>
-                                    <w:tcW w:w="750" w:type="pct"/>
-                                    <w:hideMark/>
-                                  </w:tcPr>
-                                  <w:p>
-                                    <w:pPr>
-                                      <w:rPr>
-                                        <w:rFonts w:ascii="Segoe UI" w:eastAsia="Times New Roman" w:hAnsi="Segoe UI" w:cs="Segoe UI"/>
-                                        <w:sz w:val="18"/>
-                                        <w:szCs w:val="18"/>
-                                      </w:rPr>
-                                    </w:pPr>
-                                    <w:r>
-                                      <w:rPr>
-                                        <w:rFonts w:ascii="Segoe UI" w:eastAsia="Times New Roman" w:hAnsi="Segoe UI" w:cs="Segoe UI"/>
-                                        <w:sz w:val="18"/>
-                                        <w:szCs w:val="18"/>
-                                      </w:rPr>
-                                      <w:t>Nationality:</w:t>
-                                    </w:r>
-                                  </w:p>
-                                </w:tc>
-                                <w:tc>
-                                  <w:tcPr>
-                                    <w:tcW w:w="1750" w:type="pct"/>
-                                    <w:hideMark/>
-                                  </w:tcPr>
-                                  <w:p>
-                                    <w:pPr>
-                                      <w:rPr>
-                                        <w:rFonts w:ascii="Segoe UI" w:eastAsia="Times New Roman" w:hAnsi="Segoe UI" w:cs="Segoe UI"/>
-                                        <w:sz w:val="18"/>
-                                        <w:szCs w:val="18"/>
-                                      </w:rPr>
-                                    </w:pPr>
-                                    <w:r>
-                                      <w:rPr>
-                                        <w:rFonts w:ascii="Segoe UI" w:eastAsia="Times New Roman" w:hAnsi="Segoe UI" w:cs="Segoe UI"/>
-                                        <w:sz w:val="18"/>
-                                        <w:szCs w:val="18"/>
-                                      </w:rPr>
-                                      <w:t>India</w:t>
-                                    </w:r>
-                                  </w:p>
-                                </w:tc>
-                              </w:tr>
-                              <w:tr>
-                                <w:trPr>
-                                  <w:tblCellSpacing w:w="0" w:type="dxa"/>
-                                </w:trPr>
-                                <w:tc>
-                                  <w:tcPr>
-                                    <w:tcW w:w="750" w:type="pct"/>
-                                    <w:hideMark/>
-                                  </w:tcPr>
-                                  <w:p>
-                                    <w:pPr>
-                                      <w:rPr>
-                                        <w:rFonts w:ascii="Segoe UI" w:eastAsia="Times New Roman" w:hAnsi="Segoe UI" w:cs="Segoe UI"/>
-                                        <w:sz w:val="18"/>
-                                        <w:szCs w:val="18"/>
-                                      </w:rPr>
-                                    </w:pPr>
-                                    <w:r>
-                                      <w:rPr>
-                                        <w:rFonts w:ascii="Segoe UI" w:eastAsia="Times New Roman" w:hAnsi="Segoe UI" w:cs="Segoe UI"/>
-                                        <w:sz w:val="18"/>
-                                        <w:szCs w:val="18"/>
-                                      </w:rPr>
-                                      <w:t>Gender:</w:t>
-                                    </w:r>
-                                  </w:p>
-                                </w:tc>
-                                <w:tc>
-                                  <w:tcPr>
-                                    <w:tcW w:w="1750" w:type="pct"/>
-                                    <w:hideMark/>
-                                  </w:tcPr>
-                                  <w:p>
-                                    <w:pPr>
-                                      <w:rPr>
-                                        <w:rFonts w:ascii="Segoe UI" w:eastAsia="Times New Roman" w:hAnsi="Segoe UI" w:cs="Segoe UI"/>
-                                        <w:sz w:val="18"/>
-                                        <w:szCs w:val="18"/>
-                                      </w:rPr>
-                                    </w:pPr>
-                                    <w:r>
-                                      <w:rPr>
-                                        <w:rFonts w:ascii="Segoe UI" w:eastAsia="Times New Roman" w:hAnsi="Segoe UI" w:cs="Segoe UI"/>
-                                        <w:sz w:val="18"/>
-                                        <w:szCs w:val="18"/>
-                                      </w:rPr>
-                                      <w:t>Female</w:t>
-                                    </w:r>
-                                  </w:p>
-                                </w:tc>
-                                <w:tc>
-                                  <w:tcPr>
-                                    <w:tcW w:w="0" w:type="auto"/>
-                                    <w:hideMark/>
-                                  </w:tcPr>
-                                  <w:p>
-                                    <w:pPr>
-                                      <w:rPr>
-                                        <w:rFonts w:eastAsia="Times New Roman"/>
-                                        <w:sz w:val="20"/>
-                                        <w:szCs w:val="20"/>
-                                      </w:rPr>
-                                    </w:pPr>
-                                  </w:p>
-                                </w:tc>
-                                <w:tc>
-                                  <w:tcPr>
-                                    <w:tcW w:w="0" w:type="auto"/>
-                                    <w:hideMark/>
-                                  </w:tcPr>
-                                  <w:p>
-                                    <w:pPr>
-                                      <w:rPr>
-                                        <w:rFonts w:eastAsia="Times New Roman"/>
-                                        <w:sz w:val="20"/>
-                                        <w:szCs w:val="20"/>
-                                      </w:rPr>
-                                    </w:pPr>
-                                  </w:p>
-                                </w:tc>
-                              </w:tr>
-                              <w:tr>
-                                <w:trPr>
-                                  <w:trHeight w:val="300"/>
-                                  <w:tblCellSpacing w:w="0" w:type="dxa"/>
-                                </w:trPr>
-                                <w:tc>
-                                  <w:tcPr>
-                                    <w:tcW w:w="0" w:type="auto"/>
-                                    <w:gridSpan w:val="4"/>
-                                    <w:hideMark/>
-                                  </w:tcPr>
-                                  <w:p>
-                                    <w:pPr>
-                                      <w:rPr>
-                                        <w:rFonts w:eastAsia="Times New Roman"/>
-                                      </w:rPr>
-                                    </w:pPr>
-                                  </w:p>
-                                </w:tc>
-                              </w:tr>
-                              <w:tr>
-                                <w:trPr>
-                                  <w:tblCellSpacing w:w="0" w:type="dxa"/>
-                                </w:trPr>
-                                <w:tc>
-                                  <w:tcPr>
-                                    <w:tcW w:w="750" w:type="pct"/>
-                                    <w:hideMark/>
-                                  </w:tcPr>
-                                  <w:p>
-                                    <w:pPr>
-                                      <w:rPr>
-                                        <w:rFonts w:ascii="Segoe UI" w:eastAsia="Times New Roman" w:hAnsi="Segoe UI" w:cs="Segoe UI"/>
-                                        <w:sz w:val="18"/>
-                                        <w:szCs w:val="18"/>
-                                      </w:rPr>
-                                    </w:pPr>
-                                    <w:r>
-                                      <w:rPr>
-                                        <w:rStyle w:val="Strong"/>
-                                        <w:rFonts w:ascii="Segoe UI" w:eastAsia="Times New Roman" w:hAnsi="Segoe UI" w:cs="Segoe UI"/>
-                                        <w:sz w:val="18"/>
-                                        <w:szCs w:val="18"/>
-                                      </w:rPr>
-                                      <w:t>Address:</w:t>
-                                    </w:r>
-                                  </w:p>
-                                </w:tc>
-                                <w:tc>
-                                  <w:tcPr>
-                                    <w:tcW w:w="4250" w:type="pct"/>
-                                    <w:gridSpan w:val="3"/>
-                                    <w:hideMark/>
-                                  </w:tcPr>
-                                  <w:p>
-                                    <w:pPr>
-                                      <w:pStyle w:val="false"/>
-                                      <w:spacing w:before="0" w:beforeAutospacing="0" w:after="0" w:afterAutospacing="0"/>
-                                      <w:rPr>
-                                        <w:rFonts w:ascii="Segoe UI" w:hAnsi="Segoe UI" w:cs="Segoe UI"/>
-                                        <w:sz w:val="18"/>
-                                        <w:szCs w:val="18"/>
-                                      </w:rPr>
-                                    </w:pPr>
-                                    <w:r>
-                                      <w:rPr>
-                                        <w:rFonts w:ascii="Segoe UI" w:hAnsi="Segoe UI" w:cs="Segoe UI"/>
-                                        <w:sz w:val="18"/>
-                                        <w:szCs w:val="18"/>
-                                      </w:rPr>
-                                      <w:t>#14A, RAJARAO HOUSE</w:t>
-                                    </w:r>
-                                  </w:p>
-                                  <w:p>
-                                    <w:pPr>
-                                      <w:pStyle w:val="false"/>
-                                      <w:spacing w:before="0" w:beforeAutospacing="0" w:after="0" w:afterAutospacing="0"/>
-                                      <w:rPr>
-                                        <w:rFonts w:ascii="Segoe UI" w:hAnsi="Segoe UI" w:cs="Segoe UI"/>
-                                        <w:sz w:val="18"/>
-                                        <w:szCs w:val="18"/>
-                                      </w:rPr>
-                                    </w:pPr>
-                                    <w:r>
-                                      <w:rPr>
-                                        <w:rFonts w:ascii="Segoe UI" w:hAnsi="Segoe UI" w:cs="Segoe UI"/>
-                                        <w:sz w:val="18"/>
-                                        <w:szCs w:val="18"/>
-                                      </w:rPr>
-                                      <w:t>31</w:t>
-                                    </w:r>
-                                    <w:r>
-                                      <w:rPr>
-                                        <w:rFonts w:ascii="Segoe UI" w:hAnsi="Segoe UI" w:cs="Segoe UI"/>
-                                        <w:sz w:val="18"/>
-                                        <w:szCs w:val="18"/>
-                                        <w:vertAlign w:val="superscript"/>
-                                      </w:rPr>
-                                      <w:t>st</w:t>
-                                    </w:r>
-                                    <w:r>
-                                      <w:rPr>
-                                        <w:rFonts w:ascii="Segoe UI" w:hAnsi="Segoe UI" w:cs="Segoe UI"/>
-                                        <w:sz w:val="18"/>
-                                        <w:szCs w:val="18"/>
-                                      </w:rPr>
-                                      <w:t xml:space="preserve"> A Cross,</w:t>
-                                    </w:r>
-                                  </w:p>
-                                  <w:p>
-                                    <w:pPr>
-                                      <w:pStyle w:val="false"/>
-                                      <w:spacing w:before="0" w:beforeAutospacing="0" w:after="0" w:afterAutospacing="0"/>
-                                      <w:rPr>
-                                        <w:rFonts w:ascii="Segoe UI" w:hAnsi="Segoe UI" w:cs="Segoe UI"/>
-                                        <w:sz w:val="18"/>
-                                        <w:szCs w:val="18"/>
-                                      </w:rPr>
-                                    </w:pPr>
-                                    <w:r>
-                                      <w:rPr>
-                                        <w:rFonts w:ascii="Segoe UI" w:hAnsi="Segoe UI" w:cs="Segoe UI"/>
-                                        <w:sz w:val="18"/>
-                                        <w:szCs w:val="18"/>
-                                      </w:rPr>
-                                      <w:t>Jayanagar 7</w:t>
-                                    </w:r>
-                                    <w:r>
-                                      <w:rPr>
-                                        <w:rFonts w:ascii="Segoe UI" w:hAnsi="Segoe UI" w:cs="Segoe UI"/>
-                                        <w:sz w:val="18"/>
-                                        <w:szCs w:val="18"/>
-                                        <w:vertAlign w:val="superscript"/>
-                                      </w:rPr>
-                                      <w:t>th</w:t>
-                                    </w:r>
-                                    <w:r>
-                                      <w:rPr>
-                                        <w:rFonts w:ascii="Segoe UI" w:hAnsi="Segoe UI" w:cs="Segoe UI"/>
-                                        <w:sz w:val="18"/>
-                                        <w:szCs w:val="18"/>
-                                      </w:rPr>
-                                      <w:t xml:space="preserve"> block,</w:t>
-                                    </w:r>
-                                  </w:p>
-                                  <w:p>
-                                    <w:pPr>
-                                      <w:pStyle w:val="false"/>
-                                      <w:spacing w:before="0" w:beforeAutospacing="0" w:after="0" w:afterAutospacing="0"/>
-                                      <w:rPr>
-                                        <w:rFonts w:ascii="Segoe UI" w:hAnsi="Segoe UI" w:cs="Segoe UI"/>
-                                        <w:sz w:val="18"/>
-                                        <w:szCs w:val="18"/>
-                                      </w:rPr>
-                                    </w:pPr>
-                                    <w:r>
-                                      <w:rPr>
-                                        <w:rFonts w:ascii="Segoe UI" w:hAnsi="Segoe UI" w:cs="Segoe UI"/>
-                                        <w:sz w:val="18"/>
-                                        <w:szCs w:val="18"/>
-                                      </w:rPr>
-                                      <w:t>Banglore - 560082, Karnataka</w:t>
-                                    </w:r>
-                                  </w:p>
-                                </w:tc>
-                              </w:tr>
-                            </w:tbl>
-                            <w:p>
-                              <w:pPr>
-                                <w:pStyle w:val="Heading1"/>
-                                <w:rPr>
-                                  <w:rFonts w:ascii="Segoe UI" w:eastAsia="Times New Roman" w:hAnsi="Segoe UI" w:cs="Segoe UI"/>
-                                  <w:sz w:val="24"/>
-                                  <w:szCs w:val="24"/>
-                                </w:rPr>
-                              </w:pPr>
-                            </w:p>
-                            <w:p>
-                              <w:pPr>
-                                <w:pStyle w:val="Heading1"/>
-                                <w:rPr>
-                                  <w:rFonts w:ascii="Segoe UI" w:eastAsia="Times New Roman" w:hAnsi="Segoe UI" w:cs="Segoe UI"/>
-                                  <w:sz w:val="24"/>
-                                  <w:szCs w:val="24"/>
-                                </w:rPr>
-                              </w:pPr>
-                              <w:r>
-                                <w:rPr>
-                                  <w:rFonts w:ascii="Segoe UI" w:eastAsia="Times New Roman" w:hAnsi="Segoe UI" w:cs="Segoe UI"/>
-                                  <w:sz w:val="24"/>
-                                  <w:szCs w:val="24"/>
-                                </w:rPr>
-                                <w:t>Declaration</w:t>
-                              </w:r>
-                            </w:p>
-                          </w:tc>
-                        </w:tr>
-                        <w:tr>
-                          <w:trPr>
-                            <w:tblCellSpacing w:w="0" w:type="dxa"/>
-                          </w:trPr>
-                          <w:tc>
-                            <w:tcPr>
-                              <w:tcW w:w="0" w:type="auto"/>
-                              <w:gridSpan w:val="4"/>
-                              <w:hideMark/>
-                            </w:tcPr>
-                            <w:p>
-                              <w:pPr>
-                                <w:rPr>
-                                  <w:rFonts w:ascii="Segoe UI" w:eastAsia="Times New Roman" w:hAnsi="Segoe UI" w:cs="Segoe UI"/>
-                                  <w:sz w:val="18"/>
-                                  <w:szCs w:val="18"/>
-                                </w:rPr>
-                              </w:pPr>
-                              <w:r>
-                                <w:rPr>
-                                  <w:rFonts w:ascii="Segoe UI" w:eastAsia="Times New Roman" w:hAnsi="Segoe UI" w:cs="Segoe UI"/>
-                                  <w:sz w:val="18"/>
-                                  <w:szCs w:val="18"/>
-                                </w:rPr>
-                                <w:t>I, Chaitra Bhat, hereby declare that the information contained herein is true and correct to the best of my knowledge and belief.</w:t>
-                              </w:r>
-                            </w:p>
-                          </w:tc>
-                        </w:tr>
-                        <w:tr>
-                          <w:trPr>
-                            <w:tblCellSpacing w:w="0" w:type="dxa"/>
-                          </w:trPr>
-                          <w:tc>
-                            <w:tcPr>
-                              <w:tcW w:w="3585" w:type="pct"/>
-                              <w:hideMark/>
-                            </w:tcPr>
-                            <w:p>
-                              <w:pPr>
-                                <w:rPr>
-                                  <w:rStyle w:val="Strong"/>
-                                  <w:rFonts w:ascii="Segoe UI" w:eastAsia="Times New Roman" w:hAnsi="Segoe UI" w:cs="Segoe UI"/>
-                                  <w:sz w:val="18"/>
-                                  <w:szCs w:val="18"/>
-                                </w:rPr>
-                              </w:pPr>
-                            </w:p>
-                            <w:p>
-                              <w:pPr>
-                                <w:rPr>
-                                  <w:rFonts w:ascii="Segoe UI" w:eastAsia="Times New Roman" w:hAnsi="Segoe UI" w:cs="Segoe UI"/>
-                                  <w:sz w:val="18"/>
-                                  <w:szCs w:val="18"/>
-                                </w:rPr>
-                              </w:pPr>
-                              <w:r>
-                                <w:rPr>
-                                  <w:rStyle w:val="Strong"/>
-                                  <w:rFonts w:ascii="Segoe UI" w:eastAsia="Times New Roman" w:hAnsi="Segoe UI" w:cs="Segoe UI"/>
-                                  <w:sz w:val="18"/>
-                                  <w:szCs w:val="18"/>
-                                </w:rPr>
-                                <w:t>CHAITRA BHAT</w:t>
-                              </w:r>
-                            </w:p>
-                          </w:tc>
-                          <w:tc>
-                            <w:tcPr>
-                              <w:tcW w:w="1397" w:type="pct"/>
-                              <w:hideMark/>
-                            </w:tcPr>
-                            <w:p>
-                              <w:pPr>
-                                <w:rPr>
-                                  <w:rFonts w:ascii="Segoe UI" w:hAnsi="Segoe UI" w:cs="Segoe UI"/>
-                                  <w:sz w:val="18"/>
-                                  <w:szCs w:val="18"/>
-                                </w:rPr>
-                              </w:pPr>
-                            </w:p>
-                            <w:p>
-                              <w:pPr>
-                                <w:rPr>
-                                  <w:rFonts w:eastAsia="Times New Roman"/>
-                                  <w:b/>
-                                </w:rPr>
-                              </w:pPr>
-                              <w:r>
-                                <w:rPr>
-                                  <w:rFonts w:ascii="Segoe UI" w:hAnsi="Segoe UI" w:cs="Segoe UI"/>
-                                  <w:sz w:val="18"/>
-                                  <w:szCs w:val="18"/>
-                                </w:rPr>
-                                <w:t>Banglore , Karnataka</w:t>
-                              </w:r>
-                            </w:p>
-                          </w:tc>
-                          <w:tc>
-                            <w:tcPr>
-                              <w:tcW w:w="0" w:type="auto"/>
-                              <w:hideMark/>
-                            </w:tcPr>
-                            <w:p>
-                              <w:pPr>
-                                <w:pStyle w:val="NormalWeb"/>
-                                <w:spacing w:before="0" w:beforeAutospacing="0" w:after="0" w:afterAutospacing="0"/>
-                                <w:rPr>
-                                  <w:rFonts w:ascii="Segoe UI" w:hAnsi="Segoe UI" w:cs="Segoe UI"/>
-                                  <w:sz w:val="18"/>
-                                  <w:szCs w:val="18"/>
-                                </w:rPr>
-                              </w:pPr>
-                            </w:p>
-                            <w:p>
-                              <w:pPr>
-                                <w:pStyle w:val="NormalWeb"/>
-                                <w:spacing w:before="0" w:beforeAutospacing="0" w:after="0" w:afterAutospacing="0"/>
-                                <w:rPr>
-                                  <w:rFonts w:ascii="Segoe UI" w:hAnsi="Segoe UI" w:cs="Segoe UI"/>
-                                  <w:sz w:val="18"/>
-                                  <w:szCs w:val="18"/>
-                                </w:rPr>
-                              </w:pPr>
-                            </w:p>
-                          </w:tc>
-                          <w:tc>
-                            <w:tcPr>
-                              <w:tcW w:w="0" w:type="auto"/>
-                              <w:hideMark/>
-                            </w:tcPr>
-                            <w:p>
-                              <w:pPr>
-                                <w:rPr>
-                                  <w:rFonts w:eastAsia="Times New Roman"/>
-                                  <w:sz w:val="20"/>
-                                  <w:szCs w:val="20"/>
-                                </w:rPr>
-                              </w:pPr>
-                            </w:p>
-                          </w:tc>
-                        </w:tr>
-                        <w:tr>
-                          <w:trPr>
-                            <w:tblCellSpacing w:w="0" w:type="dxa"/>
-                          </w:trPr>
-                          <w:tc>
-                            <w:tcPr>
-                              <w:tcW w:w="3585" w:type="pct"/>
-                            </w:tcPr>
-                            <w:p>
-                              <w:pPr>
-                                <w:rPr>
-                                  <w:rStyle w:val="Strong"/>
-                                  <w:rFonts w:ascii="Segoe UI" w:eastAsia="Times New Roman" w:hAnsi="Segoe UI" w:cs="Segoe UI"/>
-                                  <w:sz w:val="18"/>
-                                  <w:szCs w:val="18"/>
-                                </w:rPr>
-                              </w:pPr>
-                            </w:p>
-                          </w:tc>
-                          <w:tc>
-                            <w:tcPr>
-                              <w:tcW w:w="1397" w:type="pct"/>
-                            </w:tcPr>
-                            <w:p>
-                              <w:pPr>
-                                <w:rPr>
-                                  <w:rFonts w:eastAsia="Times New Roman"/>
-                                </w:rPr>
-                              </w:pPr>
-                            </w:p>
-                          </w:tc>
-                          <w:tc>
-                            <w:tcPr>
-                              <w:tcW w:w="0" w:type="auto"/>
-                            </w:tcPr>
-                            <w:p>
-                              <w:pPr>
-                                <w:pStyle w:val="NormalWeb"/>
-                                <w:spacing w:before="0" w:beforeAutospacing="0" w:after="0" w:afterAutospacing="0"/>
-                                <w:rPr>
-                                  <w:rFonts w:ascii="Segoe UI" w:hAnsi="Segoe UI" w:cs="Segoe UI"/>
-                                  <w:b/>
-                                  <w:sz w:val="18"/>
-                                  <w:szCs w:val="18"/>
-                                </w:rPr>
-                              </w:pPr>
-                            </w:p>
-                          </w:tc>
-                          <w:tc>
-                            <w:tcPr>
-                              <w:tcW w:w="0" w:type="auto"/>
-                            </w:tcPr>
-                            <w:p>
-                              <w:pPr>
-                                <w:rPr>
-                                  <w:rFonts w:eastAsia="Times New Roman"/>
-                                  <w:sz w:val="20"/>
-                                  <w:szCs w:val="20"/>
-                                </w:rPr>
-                              </w:pPr>
-                            </w:p>
-                          </w:tc>
-                        </w:tr>
-                      </w:tbl>
-                      <w:p>
-                        <w:pPr>
-                          <w:rPr>
-                            <w:rFonts w:ascii="Segoe UI" w:eastAsia="Times New Roman" w:hAnsi="Segoe UI" w:cs="Segoe UI"/>
-                            <w:sz w:val="18"/>
-                            <w:szCs w:val="18"/>
-                          </w:rPr>
-                        </w:pPr>
                       </w:p>
                     </w:tc>
                   </w:tr>
@@ -3878,7 +2838,7 @@
 </file>
 
 <file path=word/numbering.xml><?xml version="1.0" encoding="utf-8"?>
-<w:numbering xmlns:ve="http://schemas.openxmlformats.org/markup-compatibility/2006" xmlns:o="urn:schemas-microsoft-com:office:office" xmlns:r="http://schemas.openxmlformats.org/officeDocument/2006/relationships" xmlns:m="http://schemas.openxmlformats.org/officeDocument/2006/math" xmlns:v="urn:schemas-microsoft-com:vml" xmlns:wp="http://schemas.openxmlformats.org/drawingml/2006/wordprocessingDrawing" xmlns:w10="urn:schemas-microsoft-com:office:word" xmlns:w="http://schemas.openxmlformats.org/wordprocessingml/2006/main" xmlns:wne="http://schemas.microsoft.com/office/word/2006/wordml">
+<w:numbering xmlns:wpc="http://schemas.microsoft.com/office/word/2010/wordprocessingCanvas" xmlns:cx="http://schemas.microsoft.com/office/drawing/2014/chartex" xmlns:cx1="http://schemas.microsoft.com/office/drawing/2015/9/8/chartex" xmlns:cx2="http://schemas.microsoft.com/office/drawing/2015/10/21/chartex" xmlns:cx3="http://schemas.microsoft.com/office/drawing/2016/5/9/chartex" xmlns:cx4="http://schemas.microsoft.com/office/drawing/2016/5/10/chartex" xmlns:cx5="http://schemas.microsoft.com/office/drawing/2016/5/11/chartex" xmlns:cx6="http://schemas.microsoft.com/office/drawing/2016/5/12/chartex" xmlns:cx7="http://schemas.microsoft.com/office/drawing/2016/5/13/chartex" xmlns:cx8="http://schemas.microsoft.com/office/drawing/2016/5/14/chartex" xmlns:mc="http://schemas.openxmlformats.org/markup-compatibility/2006" xmlns:aink="http://schemas.microsoft.com/office/drawing/2016/ink" xmlns:am3d="http://schemas.microsoft.com/office/drawing/2017/model3d" xmlns:o="urn:schemas-microsoft-com:office:office" xmlns:r="http://schemas.openxmlformats.org/officeDocument/2006/relationships" xmlns:m="http://schemas.openxmlformats.org/officeDocument/2006/math" xmlns:v="urn:schemas-microsoft-com:vml" xmlns:wp14="http://schemas.microsoft.com/office/word/2010/wordprocessingDrawing" xmlns:wp="http://schemas.openxmlformats.org/drawingml/2006/wordprocessingDrawing" xmlns:w10="urn:schemas-microsoft-com:office:word" xmlns:w="http://schemas.openxmlformats.org/wordprocessingml/2006/main" xmlns:w14="http://schemas.microsoft.com/office/word/2010/wordml" xmlns:w15="http://schemas.microsoft.com/office/word/2012/wordml" xmlns:w16cex="http://schemas.microsoft.com/office/word/2018/wordml/cex" xmlns:w16cid="http://schemas.microsoft.com/office/word/2016/wordml/cid" xmlns:w16="http://schemas.microsoft.com/office/word/2018/wordml" xmlns:w16sdtdh="http://schemas.microsoft.com/office/word/2020/wordml/sdtdatahash" xmlns:w16se="http://schemas.microsoft.com/office/word/2015/wordml/symex" xmlns:wpg="http://schemas.microsoft.com/office/word/2010/wordprocessingGroup" xmlns:wpi="http://schemas.microsoft.com/office/word/2010/wordprocessingInk" xmlns:wne="http://schemas.microsoft.com/office/word/2006/wordml" xmlns:wps="http://schemas.microsoft.com/office/word/2010/wordprocessingShape" mc:Ignorable="w14 w15 w16se w16cid w16 w16cex w16sdtdh wp14">
   <w:numPicBullet w:numPicBulletId="0">
     <w:pict>
       <v:shapetype id="_x0000_t75" coordsize="21600,21600" o:spt="75" o:preferrelative="t" path="m@4@5l@4@11@9@11@9@5xe" filled="f" stroked="f">
@@ -3900,40 +2860,40 @@
         <v:path o:extrusionok="f" gradientshapeok="t" o:connecttype="rect"/>
         <o:lock v:ext="edit" aspectratio="t"/>
       </v:shapetype>
-      <v:shape id="_x0000_i1166" type="#_x0000_t75" style="width:29.2pt;height:29.2pt;visibility:visible;mso-wrap-style:square" o:bullet="t">
+      <v:shape id="_x0000_i1186" type="#_x0000_t75" style="width:29.25pt;height:29.25pt;visibility:visible;mso-wrap-style:square" o:bullet="t">
         <v:imagedata r:id="rId1" o:title=""/>
       </v:shape>
     </w:pict>
   </w:numPicBullet>
   <w:numPicBullet w:numPicBulletId="1">
     <w:pict>
-      <v:shape id="_x0000_i1167" type="#_x0000_t75" style="width:29.2pt;height:29.2pt;visibility:visible;mso-wrap-style:square" o:bullet="t">
+      <v:shape id="_x0000_i1187" type="#_x0000_t75" style="width:29.25pt;height:29.25pt;visibility:visible;mso-wrap-style:square" o:bullet="t">
         <v:imagedata r:id="rId2" o:title=""/>
       </v:shape>
     </w:pict>
   </w:numPicBullet>
   <w:numPicBullet w:numPicBulletId="2">
     <w:pict>
-      <v:shape id="_x0000_i1168" type="#_x0000_t75" style="width:29.2pt;height:29.2pt;visibility:visible;mso-wrap-style:square" o:bullet="t">
+      <v:shape id="_x0000_i1188" type="#_x0000_t75" style="width:29.25pt;height:29.25pt;visibility:visible;mso-wrap-style:square" o:bullet="t">
         <v:imagedata r:id="rId3" o:title=""/>
       </v:shape>
     </w:pict>
   </w:numPicBullet>
   <w:numPicBullet w:numPicBulletId="3">
     <w:pict>
-      <v:shape id="_x0000_i1169" type="#_x0000_t75" style="width:29.2pt;height:29.2pt;visibility:visible;mso-wrap-style:square" o:bullet="t">
+      <v:shape id="_x0000_i1189" type="#_x0000_t75" style="width:29.25pt;height:29.25pt;visibility:visible;mso-wrap-style:square" o:bullet="t">
         <v:imagedata r:id="rId4" o:title=""/>
       </v:shape>
     </w:pict>
   </w:numPicBullet>
   <w:numPicBullet w:numPicBulletId="4">
     <w:pict>
-      <v:shape id="_x0000_i1170" type="#_x0000_t75" style="width:29.2pt;height:29.2pt;visibility:visible;mso-wrap-style:square" o:bullet="t">
+      <v:shape id="_x0000_i1190" type="#_x0000_t75" style="width:29.25pt;height:29.25pt;visibility:visible;mso-wrap-style:square" o:bullet="t">
         <v:imagedata r:id="rId5" o:title=""/>
       </v:shape>
     </w:pict>
   </w:numPicBullet>
-  <w:abstractNum w:abstractNumId="0">
+  <w:abstractNum w:abstractNumId="0" w15:restartNumberingAfterBreak="0">
     <w:nsid w:val="1510435D"/>
     <w:multiLevelType w:val="multilevel"/>
     <w:tmpl w:val="F808F7D8"/>
@@ -4082,7 +3042,7 @@
       </w:rPr>
     </w:lvl>
   </w:abstractNum>
-  <w:abstractNum w:abstractNumId="1">
+  <w:abstractNum w:abstractNumId="1" w15:restartNumberingAfterBreak="0">
     <w:nsid w:val="185F213F"/>
     <w:multiLevelType w:val="multilevel"/>
     <w:tmpl w:val="42062BBA"/>
@@ -4231,7 +3191,7 @@
       </w:rPr>
     </w:lvl>
   </w:abstractNum>
-  <w:abstractNum w:abstractNumId="2">
+  <w:abstractNum w:abstractNumId="2" w15:restartNumberingAfterBreak="0">
     <w:nsid w:val="1E4A372D"/>
     <w:multiLevelType w:val="multilevel"/>
     <w:tmpl w:val="DF122F42"/>
@@ -4380,7 +3340,7 @@
       </w:rPr>
     </w:lvl>
   </w:abstractNum>
-  <w:abstractNum w:abstractNumId="3">
+  <w:abstractNum w:abstractNumId="3" w15:restartNumberingAfterBreak="0">
     <w:nsid w:val="2B546D3E"/>
     <w:multiLevelType w:val="multilevel"/>
     <w:tmpl w:val="4532055C"/>
@@ -4529,7 +3489,7 @@
       </w:rPr>
     </w:lvl>
   </w:abstractNum>
-  <w:abstractNum w:abstractNumId="4">
+  <w:abstractNum w:abstractNumId="4" w15:restartNumberingAfterBreak="0">
     <w:nsid w:val="30A606E4"/>
     <w:multiLevelType w:val="multilevel"/>
     <w:tmpl w:val="7BA61EFC"/>
@@ -4645,7 +3605,7 @@
       </w:pPr>
     </w:lvl>
   </w:abstractNum>
-  <w:abstractNum w:abstractNumId="5">
+  <w:abstractNum w:abstractNumId="5" w15:restartNumberingAfterBreak="0">
     <w:nsid w:val="32F52188"/>
     <w:multiLevelType w:val="multilevel"/>
     <w:tmpl w:val="1F0A05DE"/>
@@ -4794,7 +3754,7 @@
       </w:rPr>
     </w:lvl>
   </w:abstractNum>
-  <w:abstractNum w:abstractNumId="6">
+  <w:abstractNum w:abstractNumId="6" w15:restartNumberingAfterBreak="0">
     <w:nsid w:val="559460FA"/>
     <w:multiLevelType w:val="multilevel"/>
     <w:tmpl w:val="20385EB2"/>
@@ -4943,7 +3903,7 @@
       </w:rPr>
     </w:lvl>
   </w:abstractNum>
-  <w:abstractNum w:abstractNumId="7">
+  <w:abstractNum w:abstractNumId="7" w15:restartNumberingAfterBreak="0">
     <w:nsid w:val="5AD73165"/>
     <w:multiLevelType w:val="multilevel"/>
     <w:tmpl w:val="7BA61EFC"/>
@@ -5059,7 +4019,7 @@
       </w:pPr>
     </w:lvl>
   </w:abstractNum>
-  <w:abstractNum w:abstractNumId="8">
+  <w:abstractNum w:abstractNumId="8" w15:restartNumberingAfterBreak="0">
     <w:nsid w:val="5F551A54"/>
     <w:multiLevelType w:val="hybridMultilevel"/>
     <w:tmpl w:val="5E5ECD3E"/>
@@ -5172,7 +4132,7 @@
       </w:rPr>
     </w:lvl>
   </w:abstractNum>
-  <w:abstractNum w:abstractNumId="9">
+  <w:abstractNum w:abstractNumId="9" w15:restartNumberingAfterBreak="0">
     <w:nsid w:val="6A045D3F"/>
     <w:multiLevelType w:val="multilevel"/>
     <w:tmpl w:val="7BA61EFC"/>
@@ -5288,7 +4248,7 @@
       </w:pPr>
     </w:lvl>
   </w:abstractNum>
-  <w:abstractNum w:abstractNumId="10">
+  <w:abstractNum w:abstractNumId="10" w15:restartNumberingAfterBreak="0">
     <w:nsid w:val="757E2E8F"/>
     <w:multiLevelType w:val="multilevel"/>
     <w:tmpl w:val="BD726AE2"/>
@@ -5437,7 +4397,7 @@
       </w:rPr>
     </w:lvl>
   </w:abstractNum>
-  <w:abstractNum w:abstractNumId="11">
+  <w:abstractNum w:abstractNumId="11" w15:restartNumberingAfterBreak="0">
     <w:nsid w:val="760C0675"/>
     <w:multiLevelType w:val="multilevel"/>
     <w:tmpl w:val="EC4EEABC"/>
@@ -5550,7 +4510,7 @@
       </w:pPr>
     </w:lvl>
   </w:abstractNum>
-  <w:abstractNum w:abstractNumId="12">
+  <w:abstractNum w:abstractNumId="12" w15:restartNumberingAfterBreak="0">
     <w:nsid w:val="76E87EFF"/>
     <w:multiLevelType w:val="multilevel"/>
     <w:tmpl w:val="838883EC"/>
@@ -5699,7 +4659,7 @@
       </w:rPr>
     </w:lvl>
   </w:abstractNum>
-  <w:abstractNum w:abstractNumId="13">
+  <w:abstractNum w:abstractNumId="13" w15:restartNumberingAfterBreak="0">
     <w:nsid w:val="7A8D42E6"/>
     <w:multiLevelType w:val="multilevel"/>
     <w:tmpl w:val="7BA61EFC"/>
@@ -5862,7 +4822,7 @@
 </file>
 
 <file path=word/styles.xml><?xml version="1.0" encoding="utf-8"?>
-<w:styles xmlns:r="http://schemas.openxmlformats.org/officeDocument/2006/relationships" xmlns:w="http://schemas.openxmlformats.org/wordprocessingml/2006/main">
+<w:styles xmlns:mc="http://schemas.openxmlformats.org/markup-compatibility/2006" xmlns:r="http://schemas.openxmlformats.org/officeDocument/2006/relationships" xmlns:w="http://schemas.openxmlformats.org/wordprocessingml/2006/main" xmlns:w14="http://schemas.microsoft.com/office/word/2010/wordml" xmlns:w15="http://schemas.microsoft.com/office/word/2012/wordml" xmlns:w16cex="http://schemas.microsoft.com/office/word/2018/wordml/cex" xmlns:w16cid="http://schemas.microsoft.com/office/word/2016/wordml/cid" xmlns:w16="http://schemas.microsoft.com/office/word/2018/wordml" xmlns:w16sdtdh="http://schemas.microsoft.com/office/word/2020/wordml/sdtdatahash" xmlns:w16se="http://schemas.microsoft.com/office/word/2015/wordml/symex" mc:Ignorable="w14 w15 w16se w16cid w16 w16cex w16sdtdh">
   <w:docDefaults>
     <w:rPrDefault>
       <w:rPr>
@@ -5872,144 +4832,383 @@
     </w:rPrDefault>
     <w:pPrDefault/>
   </w:docDefaults>
-  <w:latentStyles w:defLockedState="0" w:defUIPriority="99" w:defSemiHidden="1" w:defUnhideWhenUsed="1" w:defQFormat="0" w:count="267">
-    <w:lsdException w:name="Normal" w:semiHidden="0" w:uiPriority="0" w:unhideWhenUsed="0" w:qFormat="1"/>
-    <w:lsdException w:name="heading 1" w:semiHidden="0" w:uiPriority="9" w:unhideWhenUsed="0" w:qFormat="1"/>
-    <w:lsdException w:name="heading 2" w:uiPriority="9" w:qFormat="1"/>
-    <w:lsdException w:name="heading 3" w:uiPriority="9" w:qFormat="1"/>
-    <w:lsdException w:name="heading 4" w:uiPriority="9" w:qFormat="1"/>
-    <w:lsdException w:name="heading 5" w:uiPriority="9" w:qFormat="1"/>
-    <w:lsdException w:name="heading 6" w:uiPriority="9" w:qFormat="1"/>
-    <w:lsdException w:name="heading 7" w:uiPriority="9" w:qFormat="1"/>
-    <w:lsdException w:name="heading 8" w:uiPriority="9" w:qFormat="1"/>
-    <w:lsdException w:name="heading 9" w:uiPriority="9" w:qFormat="1"/>
-    <w:lsdException w:name="toc 1" w:uiPriority="39"/>
-    <w:lsdException w:name="toc 2" w:uiPriority="39"/>
-    <w:lsdException w:name="toc 3" w:uiPriority="39"/>
-    <w:lsdException w:name="toc 4" w:uiPriority="39"/>
-    <w:lsdException w:name="toc 5" w:uiPriority="39"/>
-    <w:lsdException w:name="toc 6" w:uiPriority="39"/>
-    <w:lsdException w:name="toc 7" w:uiPriority="39"/>
-    <w:lsdException w:name="toc 8" w:uiPriority="39"/>
-    <w:lsdException w:name="toc 9" w:uiPriority="39"/>
-    <w:lsdException w:name="caption" w:uiPriority="35" w:qFormat="1"/>
-    <w:lsdException w:name="Title" w:semiHidden="0" w:uiPriority="10" w:unhideWhenUsed="0" w:qFormat="1"/>
-    <w:lsdException w:name="Default Paragraph Font" w:uiPriority="1"/>
-    <w:lsdException w:name="Subtitle" w:semiHidden="0" w:uiPriority="11" w:unhideWhenUsed="0" w:qFormat="1"/>
-    <w:lsdException w:name="Strong" w:semiHidden="0" w:uiPriority="22" w:unhideWhenUsed="0" w:qFormat="1"/>
-    <w:lsdException w:name="Emphasis" w:semiHidden="0" w:uiPriority="20" w:unhideWhenUsed="0" w:qFormat="1"/>
-    <w:lsdException w:name="Table Grid" w:uiPriority="59"/>
-    <w:lsdException w:name="Placeholder Text" w:unhideWhenUsed="0"/>
-    <w:lsdException w:name="No Spacing" w:semiHidden="0" w:uiPriority="1" w:unhideWhenUsed="0" w:qFormat="1"/>
-    <w:lsdException w:name="Light Shading" w:semiHidden="0" w:uiPriority="60" w:unhideWhenUsed="0"/>
-    <w:lsdException w:name="Light List" w:semiHidden="0" w:uiPriority="61" w:unhideWhenUsed="0"/>
-    <w:lsdException w:name="Light Grid" w:semiHidden="0" w:uiPriority="62" w:unhideWhenUsed="0"/>
-    <w:lsdException w:name="Medium Shading 1" w:semiHidden="0" w:uiPriority="63" w:unhideWhenUsed="0"/>
-    <w:lsdException w:name="Medium Shading 2" w:semiHidden="0" w:uiPriority="64" w:unhideWhenUsed="0"/>
-    <w:lsdException w:name="Medium List 1" w:semiHidden="0" w:uiPriority="65" w:unhideWhenUsed="0"/>
-    <w:lsdException w:name="Medium List 2" w:semiHidden="0" w:uiPriority="66" w:unhideWhenUsed="0"/>
-    <w:lsdException w:name="Medium Grid 1" w:semiHidden="0" w:uiPriority="67" w:unhideWhenUsed="0"/>
-    <w:lsdException w:name="Medium Grid 2" w:semiHidden="0" w:uiPriority="68" w:unhideWhenUsed="0"/>
-    <w:lsdException w:name="Medium Grid 3" w:semiHidden="0" w:uiPriority="69" w:unhideWhenUsed="0"/>
-    <w:lsdException w:name="Dark List" w:semiHidden="0" w:uiPriority="70" w:unhideWhenUsed="0"/>
-    <w:lsdException w:name="Colorful Shading" w:semiHidden="0" w:uiPriority="71" w:unhideWhenUsed="0"/>
-    <w:lsdException w:name="Colorful List" w:semiHidden="0" w:uiPriority="72" w:unhideWhenUsed="0"/>
-    <w:lsdException w:name="Colorful Grid" w:semiHidden="0" w:uiPriority="73" w:unhideWhenUsed="0"/>
-    <w:lsdException w:name="Light Shading Accent 1" w:semiHidden="0" w:uiPriority="60" w:unhideWhenUsed="0"/>
-    <w:lsdException w:name="Light List Accent 1" w:semiHidden="0" w:uiPriority="61" w:unhideWhenUsed="0"/>
-    <w:lsdException w:name="Light Grid Accent 1" w:semiHidden="0" w:uiPriority="62" w:unhideWhenUsed="0"/>
-    <w:lsdException w:name="Medium Shading 1 Accent 1" w:semiHidden="0" w:uiPriority="63" w:unhideWhenUsed="0"/>
-    <w:lsdException w:name="Medium Shading 2 Accent 1" w:semiHidden="0" w:uiPriority="64" w:unhideWhenUsed="0"/>
-    <w:lsdException w:name="Medium List 1 Accent 1" w:semiHidden="0" w:uiPriority="65" w:unhideWhenUsed="0"/>
-    <w:lsdException w:name="Revision" w:unhideWhenUsed="0"/>
-    <w:lsdException w:name="List Paragraph" w:semiHidden="0" w:uiPriority="34" w:unhideWhenUsed="0" w:qFormat="1"/>
-    <w:lsdException w:name="Quote" w:semiHidden="0" w:uiPriority="29" w:unhideWhenUsed="0" w:qFormat="1"/>
-    <w:lsdException w:name="Intense Quote" w:semiHidden="0" w:uiPriority="30" w:unhideWhenUsed="0" w:qFormat="1"/>
-    <w:lsdException w:name="Medium List 2 Accent 1" w:semiHidden="0" w:uiPriority="66" w:unhideWhenUsed="0"/>
-    <w:lsdException w:name="Medium Grid 1 Accent 1" w:semiHidden="0" w:uiPriority="67" w:unhideWhenUsed="0"/>
-    <w:lsdException w:name="Medium Grid 2 Accent 1" w:semiHidden="0" w:uiPriority="68" w:unhideWhenUsed="0"/>
-    <w:lsdException w:name="Medium Grid 3 Accent 1" w:semiHidden="0" w:uiPriority="69" w:unhideWhenUsed="0"/>
-    <w:lsdException w:name="Dark List Accent 1" w:semiHidden="0" w:uiPriority="70" w:unhideWhenUsed="0"/>
-    <w:lsdException w:name="Colorful Shading Accent 1" w:semiHidden="0" w:uiPriority="71" w:unhideWhenUsed="0"/>
-    <w:lsdException w:name="Colorful List Accent 1" w:semiHidden="0" w:uiPriority="72" w:unhideWhenUsed="0"/>
-    <w:lsdException w:name="Colorful Grid Accent 1" w:semiHidden="0" w:uiPriority="73" w:unhideWhenUsed="0"/>
-    <w:lsdException w:name="Light Shading Accent 2" w:semiHidden="0" w:uiPriority="60" w:unhideWhenUsed="0"/>
-    <w:lsdException w:name="Light List Accent 2" w:semiHidden="0" w:uiPriority="61" w:unhideWhenUsed="0"/>
-    <w:lsdException w:name="Light Grid Accent 2" w:semiHidden="0" w:uiPriority="62" w:unhideWhenUsed="0"/>
-    <w:lsdException w:name="Medium Shading 1 Accent 2" w:semiHidden="0" w:uiPriority="63" w:unhideWhenUsed="0"/>
-    <w:lsdException w:name="Medium Shading 2 Accent 2" w:semiHidden="0" w:uiPriority="64" w:unhideWhenUsed="0"/>
-    <w:lsdException w:name="Medium List 1 Accent 2" w:semiHidden="0" w:uiPriority="65" w:unhideWhenUsed="0"/>
-    <w:lsdException w:name="Medium List 2 Accent 2" w:semiHidden="0" w:uiPriority="66" w:unhideWhenUsed="0"/>
-    <w:lsdException w:name="Medium Grid 1 Accent 2" w:semiHidden="0" w:uiPriority="67" w:unhideWhenUsed="0"/>
-    <w:lsdException w:name="Medium Grid 2 Accent 2" w:semiHidden="0" w:uiPriority="68" w:unhideWhenUsed="0"/>
-    <w:lsdException w:name="Medium Grid 3 Accent 2" w:semiHidden="0" w:uiPriority="69" w:unhideWhenUsed="0"/>
-    <w:lsdException w:name="Dark List Accent 2" w:semiHidden="0" w:uiPriority="70" w:unhideWhenUsed="0"/>
-    <w:lsdException w:name="Colorful Shading Accent 2" w:semiHidden="0" w:uiPriority="71" w:unhideWhenUsed="0"/>
-    <w:lsdException w:name="Colorful List Accent 2" w:semiHidden="0" w:uiPriority="72" w:unhideWhenUsed="0"/>
-    <w:lsdException w:name="Colorful Grid Accent 2" w:semiHidden="0" w:uiPriority="73" w:unhideWhenUsed="0"/>
-    <w:lsdException w:name="Light Shading Accent 3" w:semiHidden="0" w:uiPriority="60" w:unhideWhenUsed="0"/>
-    <w:lsdException w:name="Light List Accent 3" w:semiHidden="0" w:uiPriority="61" w:unhideWhenUsed="0"/>
-    <w:lsdException w:name="Light Grid Accent 3" w:semiHidden="0" w:uiPriority="62" w:unhideWhenUsed="0"/>
-    <w:lsdException w:name="Medium Shading 1 Accent 3" w:semiHidden="0" w:uiPriority="63" w:unhideWhenUsed="0"/>
-    <w:lsdException w:name="Medium Shading 2 Accent 3" w:semiHidden="0" w:uiPriority="64" w:unhideWhenUsed="0"/>
-    <w:lsdException w:name="Medium List 1 Accent 3" w:semiHidden="0" w:uiPriority="65" w:unhideWhenUsed="0"/>
-    <w:lsdException w:name="Medium List 2 Accent 3" w:semiHidden="0" w:uiPriority="66" w:unhideWhenUsed="0"/>
-    <w:lsdException w:name="Medium Grid 1 Accent 3" w:semiHidden="0" w:uiPriority="67" w:unhideWhenUsed="0"/>
-    <w:lsdException w:name="Medium Grid 2 Accent 3" w:semiHidden="0" w:uiPriority="68" w:unhideWhenUsed="0"/>
-    <w:lsdException w:name="Medium Grid 3 Accent 3" w:semiHidden="0" w:uiPriority="69" w:unhideWhenUsed="0"/>
-    <w:lsdException w:name="Dark List Accent 3" w:semiHidden="0" w:uiPriority="70" w:unhideWhenUsed="0"/>
-    <w:lsdException w:name="Colorful Shading Accent 3" w:semiHidden="0" w:uiPriority="71" w:unhideWhenUsed="0"/>
-    <w:lsdException w:name="Colorful List Accent 3" w:semiHidden="0" w:uiPriority="72" w:unhideWhenUsed="0"/>
-    <w:lsdException w:name="Colorful Grid Accent 3" w:semiHidden="0" w:uiPriority="73" w:unhideWhenUsed="0"/>
-    <w:lsdException w:name="Light Shading Accent 4" w:semiHidden="0" w:uiPriority="60" w:unhideWhenUsed="0"/>
-    <w:lsdException w:name="Light List Accent 4" w:semiHidden="0" w:uiPriority="61" w:unhideWhenUsed="0"/>
-    <w:lsdException w:name="Light Grid Accent 4" w:semiHidden="0" w:uiPriority="62" w:unhideWhenUsed="0"/>
-    <w:lsdException w:name="Medium Shading 1 Accent 4" w:semiHidden="0" w:uiPriority="63" w:unhideWhenUsed="0"/>
-    <w:lsdException w:name="Medium Shading 2 Accent 4" w:semiHidden="0" w:uiPriority="64" w:unhideWhenUsed="0"/>
-    <w:lsdException w:name="Medium List 1 Accent 4" w:semiHidden="0" w:uiPriority="65" w:unhideWhenUsed="0"/>
-    <w:lsdException w:name="Medium List 2 Accent 4" w:semiHidden="0" w:uiPriority="66" w:unhideWhenUsed="0"/>
-    <w:lsdException w:name="Medium Grid 1 Accent 4" w:semiHidden="0" w:uiPriority="67" w:unhideWhenUsed="0"/>
-    <w:lsdException w:name="Medium Grid 2 Accent 4" w:semiHidden="0" w:uiPriority="68" w:unhideWhenUsed="0"/>
-    <w:lsdException w:name="Medium Grid 3 Accent 4" w:semiHidden="0" w:uiPriority="69" w:unhideWhenUsed="0"/>
-    <w:lsdException w:name="Dark List Accent 4" w:semiHidden="0" w:uiPriority="70" w:unhideWhenUsed="0"/>
-    <w:lsdException w:name="Colorful Shading Accent 4" w:semiHidden="0" w:uiPriority="71" w:unhideWhenUsed="0"/>
-    <w:lsdException w:name="Colorful List Accent 4" w:semiHidden="0" w:uiPriority="72" w:unhideWhenUsed="0"/>
-    <w:lsdException w:name="Colorful Grid Accent 4" w:semiHidden="0" w:uiPriority="73" w:unhideWhenUsed="0"/>
-    <w:lsdException w:name="Light Shading Accent 5" w:semiHidden="0" w:uiPriority="60" w:unhideWhenUsed="0"/>
-    <w:lsdException w:name="Light List Accent 5" w:semiHidden="0" w:uiPriority="61" w:unhideWhenUsed="0"/>
-    <w:lsdException w:name="Light Grid Accent 5" w:semiHidden="0" w:uiPriority="62" w:unhideWhenUsed="0"/>
-    <w:lsdException w:name="Medium Shading 1 Accent 5" w:semiHidden="0" w:uiPriority="63" w:unhideWhenUsed="0"/>
-    <w:lsdException w:name="Medium Shading 2 Accent 5" w:semiHidden="0" w:uiPriority="64" w:unhideWhenUsed="0"/>
-    <w:lsdException w:name="Medium List 1 Accent 5" w:semiHidden="0" w:uiPriority="65" w:unhideWhenUsed="0"/>
-    <w:lsdException w:name="Medium List 2 Accent 5" w:semiHidden="0" w:uiPriority="66" w:unhideWhenUsed="0"/>
-    <w:lsdException w:name="Medium Grid 1 Accent 5" w:semiHidden="0" w:uiPriority="67" w:unhideWhenUsed="0"/>
-    <w:lsdException w:name="Medium Grid 2 Accent 5" w:semiHidden="0" w:uiPriority="68" w:unhideWhenUsed="0"/>
-    <w:lsdException w:name="Medium Grid 3 Accent 5" w:semiHidden="0" w:uiPriority="69" w:unhideWhenUsed="0"/>
-    <w:lsdException w:name="Dark List Accent 5" w:semiHidden="0" w:uiPriority="70" w:unhideWhenUsed="0"/>
-    <w:lsdException w:name="Colorful Shading Accent 5" w:semiHidden="0" w:uiPriority="71" w:unhideWhenUsed="0"/>
-    <w:lsdException w:name="Colorful List Accent 5" w:semiHidden="0" w:uiPriority="72" w:unhideWhenUsed="0"/>
-    <w:lsdException w:name="Colorful Grid Accent 5" w:semiHidden="0" w:uiPriority="73" w:unhideWhenUsed="0"/>
-    <w:lsdException w:name="Light Shading Accent 6" w:semiHidden="0" w:uiPriority="60" w:unhideWhenUsed="0"/>
-    <w:lsdException w:name="Light List Accent 6" w:semiHidden="0" w:uiPriority="61" w:unhideWhenUsed="0"/>
-    <w:lsdException w:name="Light Grid Accent 6" w:semiHidden="0" w:uiPriority="62" w:unhideWhenUsed="0"/>
-    <w:lsdException w:name="Medium Shading 1 Accent 6" w:semiHidden="0" w:uiPriority="63" w:unhideWhenUsed="0"/>
-    <w:lsdException w:name="Medium Shading 2 Accent 6" w:semiHidden="0" w:uiPriority="64" w:unhideWhenUsed="0"/>
-    <w:lsdException w:name="Medium List 1 Accent 6" w:semiHidden="0" w:uiPriority="65" w:unhideWhenUsed="0"/>
-    <w:lsdException w:name="Medium List 2 Accent 6" w:semiHidden="0" w:uiPriority="66" w:unhideWhenUsed="0"/>
-    <w:lsdException w:name="Medium Grid 1 Accent 6" w:semiHidden="0" w:uiPriority="67" w:unhideWhenUsed="0"/>
-    <w:lsdException w:name="Medium Grid 2 Accent 6" w:semiHidden="0" w:uiPriority="68" w:unhideWhenUsed="0"/>
-    <w:lsdException w:name="Medium Grid 3 Accent 6" w:semiHidden="0" w:uiPriority="69" w:unhideWhenUsed="0"/>
-    <w:lsdException w:name="Dark List Accent 6" w:semiHidden="0" w:uiPriority="70" w:unhideWhenUsed="0"/>
-    <w:lsdException w:name="Colorful Shading Accent 6" w:semiHidden="0" w:uiPriority="71" w:unhideWhenUsed="0"/>
-    <w:lsdException w:name="Colorful List Accent 6" w:semiHidden="0" w:uiPriority="72" w:unhideWhenUsed="0"/>
-    <w:lsdException w:name="Colorful Grid Accent 6" w:semiHidden="0" w:uiPriority="73" w:unhideWhenUsed="0"/>
-    <w:lsdException w:name="Subtle Emphasis" w:semiHidden="0" w:uiPriority="19" w:unhideWhenUsed="0" w:qFormat="1"/>
-    <w:lsdException w:name="Intense Emphasis" w:semiHidden="0" w:uiPriority="21" w:unhideWhenUsed="0" w:qFormat="1"/>
-    <w:lsdException w:name="Subtle Reference" w:semiHidden="0" w:uiPriority="31" w:unhideWhenUsed="0" w:qFormat="1"/>
-    <w:lsdException w:name="Intense Reference" w:semiHidden="0" w:uiPriority="32" w:unhideWhenUsed="0" w:qFormat="1"/>
-    <w:lsdException w:name="Book Title" w:semiHidden="0" w:uiPriority="33" w:unhideWhenUsed="0" w:qFormat="1"/>
-    <w:lsdException w:name="Bibliography" w:uiPriority="37"/>
-    <w:lsdException w:name="TOC Heading" w:uiPriority="39" w:qFormat="1"/>
+  <w:latentStyles w:defLockedState="0" w:defUIPriority="99" w:defSemiHidden="0" w:defUnhideWhenUsed="0" w:defQFormat="0" w:count="376">
+    <w:lsdException w:name="Normal" w:uiPriority="0" w:qFormat="1"/>
+    <w:lsdException w:name="heading 1" w:uiPriority="9" w:qFormat="1"/>
+    <w:lsdException w:name="heading 2" w:semiHidden="1" w:uiPriority="9" w:unhideWhenUsed="1" w:qFormat="1"/>
+    <w:lsdException w:name="heading 3" w:semiHidden="1" w:uiPriority="9" w:unhideWhenUsed="1" w:qFormat="1"/>
+    <w:lsdException w:name="heading 4" w:semiHidden="1" w:uiPriority="9" w:unhideWhenUsed="1" w:qFormat="1"/>
+    <w:lsdException w:name="heading 5" w:semiHidden="1" w:uiPriority="9" w:unhideWhenUsed="1" w:qFormat="1"/>
+    <w:lsdException w:name="heading 6" w:semiHidden="1" w:uiPriority="9" w:unhideWhenUsed="1" w:qFormat="1"/>
+    <w:lsdException w:name="heading 7" w:semiHidden="1" w:uiPriority="9" w:unhideWhenUsed="1" w:qFormat="1"/>
+    <w:lsdException w:name="heading 8" w:semiHidden="1" w:uiPriority="9" w:unhideWhenUsed="1" w:qFormat="1"/>
+    <w:lsdException w:name="heading 9" w:semiHidden="1" w:uiPriority="9" w:unhideWhenUsed="1" w:qFormat="1"/>
+    <w:lsdException w:name="index 1" w:semiHidden="1" w:unhideWhenUsed="1"/>
+    <w:lsdException w:name="index 2" w:semiHidden="1" w:unhideWhenUsed="1"/>
+    <w:lsdException w:name="index 3" w:semiHidden="1" w:unhideWhenUsed="1"/>
+    <w:lsdException w:name="index 4" w:semiHidden="1" w:unhideWhenUsed="1"/>
+    <w:lsdException w:name="index 5" w:semiHidden="1" w:unhideWhenUsed="1"/>
+    <w:lsdException w:name="index 6" w:semiHidden="1" w:unhideWhenUsed="1"/>
+    <w:lsdException w:name="index 7" w:semiHidden="1" w:unhideWhenUsed="1"/>
+    <w:lsdException w:name="index 8" w:semiHidden="1" w:unhideWhenUsed="1"/>
+    <w:lsdException w:name="index 9" w:semiHidden="1" w:unhideWhenUsed="1"/>
+    <w:lsdException w:name="toc 1" w:semiHidden="1" w:uiPriority="39" w:unhideWhenUsed="1"/>
+    <w:lsdException w:name="toc 2" w:semiHidden="1" w:uiPriority="39" w:unhideWhenUsed="1"/>
+    <w:lsdException w:name="toc 3" w:semiHidden="1" w:uiPriority="39" w:unhideWhenUsed="1"/>
+    <w:lsdException w:name="toc 4" w:semiHidden="1" w:uiPriority="39" w:unhideWhenUsed="1"/>
+    <w:lsdException w:name="toc 5" w:semiHidden="1" w:uiPriority="39" w:unhideWhenUsed="1"/>
+    <w:lsdException w:name="toc 6" w:semiHidden="1" w:uiPriority="39" w:unhideWhenUsed="1"/>
+    <w:lsdException w:name="toc 7" w:semiHidden="1" w:uiPriority="39" w:unhideWhenUsed="1"/>
+    <w:lsdException w:name="toc 8" w:semiHidden="1" w:uiPriority="39" w:unhideWhenUsed="1"/>
+    <w:lsdException w:name="toc 9" w:semiHidden="1" w:uiPriority="39" w:unhideWhenUsed="1"/>
+    <w:lsdException w:name="Normal Indent" w:semiHidden="1" w:unhideWhenUsed="1"/>
+    <w:lsdException w:name="footnote text" w:semiHidden="1" w:unhideWhenUsed="1"/>
+    <w:lsdException w:name="annotation text" w:semiHidden="1" w:unhideWhenUsed="1"/>
+    <w:lsdException w:name="header" w:semiHidden="1" w:unhideWhenUsed="1"/>
+    <w:lsdException w:name="footer" w:semiHidden="1" w:unhideWhenUsed="1"/>
+    <w:lsdException w:name="index heading" w:semiHidden="1" w:unhideWhenUsed="1"/>
+    <w:lsdException w:name="caption" w:semiHidden="1" w:uiPriority="35" w:unhideWhenUsed="1" w:qFormat="1"/>
+    <w:lsdException w:name="table of figures" w:semiHidden="1" w:unhideWhenUsed="1"/>
+    <w:lsdException w:name="envelope address" w:semiHidden="1" w:unhideWhenUsed="1"/>
+    <w:lsdException w:name="envelope return" w:semiHidden="1" w:unhideWhenUsed="1"/>
+    <w:lsdException w:name="footnote reference" w:semiHidden="1" w:unhideWhenUsed="1"/>
+    <w:lsdException w:name="annotation reference" w:semiHidden="1" w:unhideWhenUsed="1"/>
+    <w:lsdException w:name="line number" w:semiHidden="1" w:unhideWhenUsed="1"/>
+    <w:lsdException w:name="page number" w:semiHidden="1" w:unhideWhenUsed="1"/>
+    <w:lsdException w:name="endnote reference" w:semiHidden="1" w:unhideWhenUsed="1"/>
+    <w:lsdException w:name="endnote text" w:semiHidden="1" w:unhideWhenUsed="1"/>
+    <w:lsdException w:name="table of authorities" w:semiHidden="1" w:unhideWhenUsed="1"/>
+    <w:lsdException w:name="macro" w:semiHidden="1" w:unhideWhenUsed="1"/>
+    <w:lsdException w:name="toa heading" w:semiHidden="1" w:unhideWhenUsed="1"/>
+    <w:lsdException w:name="List" w:semiHidden="1" w:unhideWhenUsed="1"/>
+    <w:lsdException w:name="List Bullet" w:semiHidden="1" w:unhideWhenUsed="1"/>
+    <w:lsdException w:name="List Number" w:semiHidden="1" w:unhideWhenUsed="1"/>
+    <w:lsdException w:name="List 2" w:semiHidden="1" w:unhideWhenUsed="1"/>
+    <w:lsdException w:name="List 3" w:semiHidden="1" w:unhideWhenUsed="1"/>
+    <w:lsdException w:name="List 4" w:semiHidden="1" w:unhideWhenUsed="1"/>
+    <w:lsdException w:name="List 5" w:semiHidden="1" w:unhideWhenUsed="1"/>
+    <w:lsdException w:name="List Bullet 2" w:semiHidden="1" w:unhideWhenUsed="1"/>
+    <w:lsdException w:name="List Bullet 3" w:semiHidden="1" w:unhideWhenUsed="1"/>
+    <w:lsdException w:name="List Bullet 4" w:semiHidden="1" w:unhideWhenUsed="1"/>
+    <w:lsdException w:name="List Bullet 5" w:semiHidden="1" w:unhideWhenUsed="1"/>
+    <w:lsdException w:name="List Number 2" w:semiHidden="1" w:unhideWhenUsed="1"/>
+    <w:lsdException w:name="List Number 3" w:semiHidden="1" w:unhideWhenUsed="1"/>
+    <w:lsdException w:name="List Number 4" w:semiHidden="1" w:unhideWhenUsed="1"/>
+    <w:lsdException w:name="List Number 5" w:semiHidden="1" w:unhideWhenUsed="1"/>
+    <w:lsdException w:name="Title" w:uiPriority="10" w:qFormat="1"/>
+    <w:lsdException w:name="Closing" w:semiHidden="1" w:unhideWhenUsed="1"/>
+    <w:lsdException w:name="Signature" w:semiHidden="1" w:unhideWhenUsed="1"/>
+    <w:lsdException w:name="Default Paragraph Font" w:semiHidden="1" w:uiPriority="1" w:unhideWhenUsed="1"/>
+    <w:lsdException w:name="Body Text" w:semiHidden="1" w:unhideWhenUsed="1"/>
+    <w:lsdException w:name="Body Text Indent" w:semiHidden="1" w:unhideWhenUsed="1"/>
+    <w:lsdException w:name="List Continue" w:semiHidden="1" w:unhideWhenUsed="1"/>
+    <w:lsdException w:name="List Continue 2" w:semiHidden="1" w:unhideWhenUsed="1"/>
+    <w:lsdException w:name="List Continue 3" w:semiHidden="1" w:unhideWhenUsed="1"/>
+    <w:lsdException w:name="List Continue 4" w:semiHidden="1" w:unhideWhenUsed="1"/>
+    <w:lsdException w:name="List Continue 5" w:semiHidden="1" w:unhideWhenUsed="1"/>
+    <w:lsdException w:name="Message Header" w:semiHidden="1" w:unhideWhenUsed="1"/>
+    <w:lsdException w:name="Subtitle" w:uiPriority="11" w:qFormat="1"/>
+    <w:lsdException w:name="Salutation" w:semiHidden="1" w:unhideWhenUsed="1"/>
+    <w:lsdException w:name="Date" w:semiHidden="1" w:unhideWhenUsed="1"/>
+    <w:lsdException w:name="Body Text First Indent" w:semiHidden="1" w:unhideWhenUsed="1"/>
+    <w:lsdException w:name="Body Text First Indent 2" w:semiHidden="1" w:unhideWhenUsed="1"/>
+    <w:lsdException w:name="Note Heading" w:semiHidden="1" w:unhideWhenUsed="1"/>
+    <w:lsdException w:name="Body Text 2" w:semiHidden="1" w:unhideWhenUsed="1"/>
+    <w:lsdException w:name="Body Text 3" w:semiHidden="1" w:unhideWhenUsed="1"/>
+    <w:lsdException w:name="Body Text Indent 2" w:semiHidden="1" w:unhideWhenUsed="1"/>
+    <w:lsdException w:name="Body Text Indent 3" w:semiHidden="1" w:unhideWhenUsed="1"/>
+    <w:lsdException w:name="Block Text" w:semiHidden="1" w:unhideWhenUsed="1"/>
+    <w:lsdException w:name="Hyperlink" w:semiHidden="1" w:unhideWhenUsed="1"/>
+    <w:lsdException w:name="FollowedHyperlink" w:semiHidden="1" w:unhideWhenUsed="1"/>
+    <w:lsdException w:name="Strong" w:uiPriority="22" w:qFormat="1"/>
+    <w:lsdException w:name="Emphasis" w:uiPriority="20" w:qFormat="1"/>
+    <w:lsdException w:name="Document Map" w:semiHidden="1" w:unhideWhenUsed="1"/>
+    <w:lsdException w:name="Plain Text" w:semiHidden="1" w:unhideWhenUsed="1"/>
+    <w:lsdException w:name="E-mail Signature" w:semiHidden="1" w:unhideWhenUsed="1"/>
+    <w:lsdException w:name="HTML Top of Form" w:semiHidden="1" w:unhideWhenUsed="1"/>
+    <w:lsdException w:name="HTML Bottom of Form" w:semiHidden="1" w:unhideWhenUsed="1"/>
+    <w:lsdException w:name="Normal (Web)" w:semiHidden="1" w:unhideWhenUsed="1"/>
+    <w:lsdException w:name="HTML Acronym" w:semiHidden="1" w:unhideWhenUsed="1"/>
+    <w:lsdException w:name="HTML Address" w:semiHidden="1" w:unhideWhenUsed="1"/>
+    <w:lsdException w:name="HTML Cite" w:semiHidden="1" w:unhideWhenUsed="1"/>
+    <w:lsdException w:name="HTML Code" w:semiHidden="1" w:unhideWhenUsed="1"/>
+    <w:lsdException w:name="HTML Definition" w:semiHidden="1" w:unhideWhenUsed="1"/>
+    <w:lsdException w:name="HTML Keyboard" w:semiHidden="1" w:unhideWhenUsed="1"/>
+    <w:lsdException w:name="HTML Preformatted" w:semiHidden="1" w:unhideWhenUsed="1"/>
+    <w:lsdException w:name="HTML Sample" w:semiHidden="1" w:unhideWhenUsed="1"/>
+    <w:lsdException w:name="HTML Typewriter" w:semiHidden="1" w:unhideWhenUsed="1"/>
+    <w:lsdException w:name="HTML Variable" w:semiHidden="1" w:unhideWhenUsed="1"/>
+    <w:lsdException w:name="Normal Table" w:semiHidden="1" w:unhideWhenUsed="1"/>
+    <w:lsdException w:name="annotation subject" w:semiHidden="1" w:unhideWhenUsed="1"/>
+    <w:lsdException w:name="No List" w:semiHidden="1" w:unhideWhenUsed="1"/>
+    <w:lsdException w:name="Outline List 1" w:semiHidden="1" w:unhideWhenUsed="1"/>
+    <w:lsdException w:name="Outline List 2" w:semiHidden="1" w:unhideWhenUsed="1"/>
+    <w:lsdException w:name="Outline List 3" w:semiHidden="1" w:unhideWhenUsed="1"/>
+    <w:lsdException w:name="Table Simple 1" w:semiHidden="1" w:unhideWhenUsed="1"/>
+    <w:lsdException w:name="Table Simple 2" w:semiHidden="1" w:unhideWhenUsed="1"/>
+    <w:lsdException w:name="Table Simple 3" w:semiHidden="1" w:unhideWhenUsed="1"/>
+    <w:lsdException w:name="Table Classic 1" w:semiHidden="1" w:unhideWhenUsed="1"/>
+    <w:lsdException w:name="Table Classic 2" w:semiHidden="1" w:unhideWhenUsed="1"/>
+    <w:lsdException w:name="Table Classic 3" w:semiHidden="1" w:unhideWhenUsed="1"/>
+    <w:lsdException w:name="Table Classic 4" w:semiHidden="1" w:unhideWhenUsed="1"/>
+    <w:lsdException w:name="Table Colorful 1" w:semiHidden="1" w:unhideWhenUsed="1"/>
+    <w:lsdException w:name="Table Colorful 2" w:semiHidden="1" w:unhideWhenUsed="1"/>
+    <w:lsdException w:name="Table Colorful 3" w:semiHidden="1" w:unhideWhenUsed="1"/>
+    <w:lsdException w:name="Table Columns 1" w:semiHidden="1" w:unhideWhenUsed="1"/>
+    <w:lsdException w:name="Table Columns 2" w:semiHidden="1" w:unhideWhenUsed="1"/>
+    <w:lsdException w:name="Table Columns 3" w:semiHidden="1" w:unhideWhenUsed="1"/>
+    <w:lsdException w:name="Table Columns 4" w:semiHidden="1" w:unhideWhenUsed="1"/>
+    <w:lsdException w:name="Table Columns 5" w:semiHidden="1" w:unhideWhenUsed="1"/>
+    <w:lsdException w:name="Table Grid 1" w:semiHidden="1" w:unhideWhenUsed="1"/>
+    <w:lsdException w:name="Table Grid 2" w:semiHidden="1" w:unhideWhenUsed="1"/>
+    <w:lsdException w:name="Table Grid 3" w:semiHidden="1" w:unhideWhenUsed="1"/>
+    <w:lsdException w:name="Table Grid 4" w:semiHidden="1" w:unhideWhenUsed="1"/>
+    <w:lsdException w:name="Table Grid 5" w:semiHidden="1" w:unhideWhenUsed="1"/>
+    <w:lsdException w:name="Table Grid 6" w:semiHidden="1" w:unhideWhenUsed="1"/>
+    <w:lsdException w:name="Table Grid 7" w:semiHidden="1" w:unhideWhenUsed="1"/>
+    <w:lsdException w:name="Table Grid 8" w:semiHidden="1" w:unhideWhenUsed="1"/>
+    <w:lsdException w:name="Table List 1" w:semiHidden="1" w:unhideWhenUsed="1"/>
+    <w:lsdException w:name="Table List 2" w:semiHidden="1" w:unhideWhenUsed="1"/>
+    <w:lsdException w:name="Table List 3" w:semiHidden="1" w:unhideWhenUsed="1"/>
+    <w:lsdException w:name="Table List 4" w:semiHidden="1" w:unhideWhenUsed="1"/>
+    <w:lsdException w:name="Table List 5" w:semiHidden="1" w:unhideWhenUsed="1"/>
+    <w:lsdException w:name="Table List 6" w:semiHidden="1" w:unhideWhenUsed="1"/>
+    <w:lsdException w:name="Table List 7" w:semiHidden="1" w:unhideWhenUsed="1"/>
+    <w:lsdException w:name="Table List 8" w:semiHidden="1" w:unhideWhenUsed="1"/>
+    <w:lsdException w:name="Table 3D effects 1" w:semiHidden="1" w:unhideWhenUsed="1"/>
+    <w:lsdException w:name="Table 3D effects 2" w:semiHidden="1" w:unhideWhenUsed="1"/>
+    <w:lsdException w:name="Table 3D effects 3" w:semiHidden="1" w:unhideWhenUsed="1"/>
+    <w:lsdException w:name="Table Contemporary" w:semiHidden="1" w:unhideWhenUsed="1"/>
+    <w:lsdException w:name="Table Elegant" w:semiHidden="1" w:unhideWhenUsed="1"/>
+    <w:lsdException w:name="Table Professional" w:semiHidden="1" w:unhideWhenUsed="1"/>
+    <w:lsdException w:name="Table Subtle 1" w:semiHidden="1" w:unhideWhenUsed="1"/>
+    <w:lsdException w:name="Table Subtle 2" w:semiHidden="1" w:unhideWhenUsed="1"/>
+    <w:lsdException w:name="Table Web 1" w:semiHidden="1" w:unhideWhenUsed="1"/>
+    <w:lsdException w:name="Table Web 2" w:semiHidden="1" w:unhideWhenUsed="1"/>
+    <w:lsdException w:name="Table Web 3" w:semiHidden="1" w:unhideWhenUsed="1"/>
+    <w:lsdException w:name="Balloon Text" w:semiHidden="1" w:unhideWhenUsed="1"/>
+    <w:lsdException w:name="Table Grid" w:semiHidden="1" w:uiPriority="59" w:unhideWhenUsed="1"/>
+    <w:lsdException w:name="Table Theme" w:semiHidden="1" w:unhideWhenUsed="1"/>
+    <w:lsdException w:name="Placeholder Text" w:semiHidden="1"/>
+    <w:lsdException w:name="No Spacing" w:uiPriority="1" w:qFormat="1"/>
+    <w:lsdException w:name="Light Shading" w:uiPriority="60"/>
+    <w:lsdException w:name="Light List" w:uiPriority="61"/>
+    <w:lsdException w:name="Light Grid" w:uiPriority="62"/>
+    <w:lsdException w:name="Medium Shading 1" w:uiPriority="63"/>
+    <w:lsdException w:name="Medium Shading 2" w:uiPriority="64"/>
+    <w:lsdException w:name="Medium List 1" w:uiPriority="65"/>
+    <w:lsdException w:name="Medium List 2" w:uiPriority="66"/>
+    <w:lsdException w:name="Medium Grid 1" w:uiPriority="67"/>
+    <w:lsdException w:name="Medium Grid 2" w:uiPriority="68"/>
+    <w:lsdException w:name="Medium Grid 3" w:uiPriority="69"/>
+    <w:lsdException w:name="Dark List" w:uiPriority="70"/>
+    <w:lsdException w:name="Colorful Shading" w:uiPriority="71"/>
+    <w:lsdException w:name="Colorful List" w:uiPriority="72"/>
+    <w:lsdException w:name="Colorful Grid" w:uiPriority="73"/>
+    <w:lsdException w:name="Light Shading Accent 1" w:uiPriority="60"/>
+    <w:lsdException w:name="Light List Accent 1" w:uiPriority="61"/>
+    <w:lsdException w:name="Light Grid Accent 1" w:uiPriority="62"/>
+    <w:lsdException w:name="Medium Shading 1 Accent 1" w:uiPriority="63"/>
+    <w:lsdException w:name="Medium Shading 2 Accent 1" w:uiPriority="64"/>
+    <w:lsdException w:name="Medium List 1 Accent 1" w:uiPriority="65"/>
+    <w:lsdException w:name="Revision" w:semiHidden="1"/>
+    <w:lsdException w:name="List Paragraph" w:uiPriority="34" w:qFormat="1"/>
+    <w:lsdException w:name="Quote" w:uiPriority="29" w:qFormat="1"/>
+    <w:lsdException w:name="Intense Quote" w:uiPriority="30" w:qFormat="1"/>
+    <w:lsdException w:name="Medium List 2 Accent 1" w:uiPriority="66"/>
+    <w:lsdException w:name="Medium Grid 1 Accent 1" w:uiPriority="67"/>
+    <w:lsdException w:name="Medium Grid 2 Accent 1" w:uiPriority="68"/>
+    <w:lsdException w:name="Medium Grid 3 Accent 1" w:uiPriority="69"/>
+    <w:lsdException w:name="Dark List Accent 1" w:uiPriority="70"/>
+    <w:lsdException w:name="Colorful Shading Accent 1" w:uiPriority="71"/>
+    <w:lsdException w:name="Colorful List Accent 1" w:uiPriority="72"/>
+    <w:lsdException w:name="Colorful Grid Accent 1" w:uiPriority="73"/>
+    <w:lsdException w:name="Light Shading Accent 2" w:uiPriority="60"/>
+    <w:lsdException w:name="Light List Accent 2" w:uiPriority="61"/>
+    <w:lsdException w:name="Light Grid Accent 2" w:uiPriority="62"/>
+    <w:lsdException w:name="Medium Shading 1 Accent 2" w:uiPriority="63"/>
+    <w:lsdException w:name="Medium Shading 2 Accent 2" w:uiPriority="64"/>
+    <w:lsdException w:name="Medium List 1 Accent 2" w:uiPriority="65"/>
+    <w:lsdException w:name="Medium List 2 Accent 2" w:uiPriority="66"/>
+    <w:lsdException w:name="Medium Grid 1 Accent 2" w:uiPriority="67"/>
+    <w:lsdException w:name="Medium Grid 2 Accent 2" w:uiPriority="68"/>
+    <w:lsdException w:name="Medium Grid 3 Accent 2" w:uiPriority="69"/>
+    <w:lsdException w:name="Dark List Accent 2" w:uiPriority="70"/>
+    <w:lsdException w:name="Colorful Shading Accent 2" w:uiPriority="71"/>
+    <w:lsdException w:name="Colorful List Accent 2" w:uiPriority="72"/>
+    <w:lsdException w:name="Colorful Grid Accent 2" w:uiPriority="73"/>
+    <w:lsdException w:name="Light Shading Accent 3" w:uiPriority="60"/>
+    <w:lsdException w:name="Light List Accent 3" w:uiPriority="61"/>
+    <w:lsdException w:name="Light Grid Accent 3" w:uiPriority="62"/>
+    <w:lsdException w:name="Medium Shading 1 Accent 3" w:uiPriority="63"/>
+    <w:lsdException w:name="Medium Shading 2 Accent 3" w:uiPriority="64"/>
+    <w:lsdException w:name="Medium List 1 Accent 3" w:uiPriority="65"/>
+    <w:lsdException w:name="Medium List 2 Accent 3" w:uiPriority="66"/>
+    <w:lsdException w:name="Medium Grid 1 Accent 3" w:uiPriority="67"/>
+    <w:lsdException w:name="Medium Grid 2 Accent 3" w:uiPriority="68"/>
+    <w:lsdException w:name="Medium Grid 3 Accent 3" w:uiPriority="69"/>
+    <w:lsdException w:name="Dark List Accent 3" w:uiPriority="70"/>
+    <w:lsdException w:name="Colorful Shading Accent 3" w:uiPriority="71"/>
+    <w:lsdException w:name="Colorful List Accent 3" w:uiPriority="72"/>
+    <w:lsdException w:name="Colorful Grid Accent 3" w:uiPriority="73"/>
+    <w:lsdException w:name="Light Shading Accent 4" w:uiPriority="60"/>
+    <w:lsdException w:name="Light List Accent 4" w:uiPriority="61"/>
+    <w:lsdException w:name="Light Grid Accent 4" w:uiPriority="62"/>
+    <w:lsdException w:name="Medium Shading 1 Accent 4" w:uiPriority="63"/>
+    <w:lsdException w:name="Medium Shading 2 Accent 4" w:uiPriority="64"/>
+    <w:lsdException w:name="Medium List 1 Accent 4" w:uiPriority="65"/>
+    <w:lsdException w:name="Medium List 2 Accent 4" w:uiPriority="66"/>
+    <w:lsdException w:name="Medium Grid 1 Accent 4" w:uiPriority="67"/>
+    <w:lsdException w:name="Medium Grid 2 Accent 4" w:uiPriority="68"/>
+    <w:lsdException w:name="Medium Grid 3 Accent 4" w:uiPriority="69"/>
+    <w:lsdException w:name="Dark List Accent 4" w:uiPriority="70"/>
+    <w:lsdException w:name="Colorful Shading Accent 4" w:uiPriority="71"/>
+    <w:lsdException w:name="Colorful List Accent 4" w:uiPriority="72"/>
+    <w:lsdException w:name="Colorful Grid Accent 4" w:uiPriority="73"/>
+    <w:lsdException w:name="Light Shading Accent 5" w:uiPriority="60"/>
+    <w:lsdException w:name="Light List Accent 5" w:uiPriority="61"/>
+    <w:lsdException w:name="Light Grid Accent 5" w:uiPriority="62"/>
+    <w:lsdException w:name="Medium Shading 1 Accent 5" w:uiPriority="63"/>
+    <w:lsdException w:name="Medium Shading 2 Accent 5" w:uiPriority="64"/>
+    <w:lsdException w:name="Medium List 1 Accent 5" w:uiPriority="65"/>
+    <w:lsdException w:name="Medium List 2 Accent 5" w:uiPriority="66"/>
+    <w:lsdException w:name="Medium Grid 1 Accent 5" w:uiPriority="67"/>
+    <w:lsdException w:name="Medium Grid 2 Accent 5" w:uiPriority="68"/>
+    <w:lsdException w:name="Medium Grid 3 Accent 5" w:uiPriority="69"/>
+    <w:lsdException w:name="Dark List Accent 5" w:uiPriority="70"/>
+    <w:lsdException w:name="Colorful Shading Accent 5" w:uiPriority="71"/>
+    <w:lsdException w:name="Colorful List Accent 5" w:uiPriority="72"/>
+    <w:lsdException w:name="Colorful Grid Accent 5" w:uiPriority="73"/>
+    <w:lsdException w:name="Light Shading Accent 6" w:uiPriority="60"/>
+    <w:lsdException w:name="Light List Accent 6" w:uiPriority="61"/>
+    <w:lsdException w:name="Light Grid Accent 6" w:uiPriority="62"/>
+    <w:lsdException w:name="Medium Shading 1 Accent 6" w:uiPriority="63"/>
+    <w:lsdException w:name="Medium Shading 2 Accent 6" w:uiPriority="64"/>
+    <w:lsdException w:name="Medium List 1 Accent 6" w:uiPriority="65"/>
+    <w:lsdException w:name="Medium List 2 Accent 6" w:uiPriority="66"/>
+    <w:lsdException w:name="Medium Grid 1 Accent 6" w:uiPriority="67"/>
+    <w:lsdException w:name="Medium Grid 2 Accent 6" w:uiPriority="68"/>
+    <w:lsdException w:name="Medium Grid 3 Accent 6" w:uiPriority="69"/>
+    <w:lsdException w:name="Dark List Accent 6" w:uiPriority="70"/>
+    <w:lsdException w:name="Colorful Shading Accent 6" w:uiPriority="71"/>
+    <w:lsdException w:name="Colorful List Accent 6" w:uiPriority="72"/>
+    <w:lsdException w:name="Colorful Grid Accent 6" w:uiPriority="73"/>
+    <w:lsdException w:name="Subtle Emphasis" w:uiPriority="19" w:qFormat="1"/>
+    <w:lsdException w:name="Intense Emphasis" w:uiPriority="21" w:qFormat="1"/>
+    <w:lsdException w:name="Subtle Reference" w:uiPriority="31" w:qFormat="1"/>
+    <w:lsdException w:name="Intense Reference" w:uiPriority="32" w:qFormat="1"/>
+    <w:lsdException w:name="Book Title" w:uiPriority="33" w:qFormat="1"/>
+    <w:lsdException w:name="Bibliography" w:semiHidden="1" w:uiPriority="37" w:unhideWhenUsed="1"/>
+    <w:lsdException w:name="TOC Heading" w:semiHidden="1" w:uiPriority="39" w:unhideWhenUsed="1" w:qFormat="1"/>
+    <w:lsdException w:name="Plain Table 1" w:uiPriority="41"/>
+    <w:lsdException w:name="Plain Table 2" w:uiPriority="42"/>
+    <w:lsdException w:name="Plain Table 3" w:uiPriority="43"/>
+    <w:lsdException w:name="Plain Table 4" w:uiPriority="44"/>
+    <w:lsdException w:name="Plain Table 5" w:uiPriority="45"/>
+    <w:lsdException w:name="Grid Table Light" w:uiPriority="40"/>
+    <w:lsdException w:name="Grid Table 1 Light" w:uiPriority="46"/>
+    <w:lsdException w:name="Grid Table 2" w:uiPriority="47"/>
+    <w:lsdException w:name="Grid Table 3" w:uiPriority="48"/>
+    <w:lsdException w:name="Grid Table 4" w:uiPriority="49"/>
+    <w:lsdException w:name="Grid Table 5 Dark" w:uiPriority="50"/>
+    <w:lsdException w:name="Grid Table 6 Colorful" w:uiPriority="51"/>
+    <w:lsdException w:name="Grid Table 7 Colorful" w:uiPriority="52"/>
+    <w:lsdException w:name="Grid Table 1 Light Accent 1" w:uiPriority="46"/>
+    <w:lsdException w:name="Grid Table 2 Accent 1" w:uiPriority="47"/>
+    <w:lsdException w:name="Grid Table 3 Accent 1" w:uiPriority="48"/>
+    <w:lsdException w:name="Grid Table 4 Accent 1" w:uiPriority="49"/>
+    <w:lsdException w:name="Grid Table 5 Dark Accent 1" w:uiPriority="50"/>
+    <w:lsdException w:name="Grid Table 6 Colorful Accent 1" w:uiPriority="51"/>
+    <w:lsdException w:name="Grid Table 7 Colorful Accent 1" w:uiPriority="52"/>
+    <w:lsdException w:name="Grid Table 1 Light Accent 2" w:uiPriority="46"/>
+    <w:lsdException w:name="Grid Table 2 Accent 2" w:uiPriority="47"/>
+    <w:lsdException w:name="Grid Table 3 Accent 2" w:uiPriority="48"/>
+    <w:lsdException w:name="Grid Table 4 Accent 2" w:uiPriority="49"/>
+    <w:lsdException w:name="Grid Table 5 Dark Accent 2" w:uiPriority="50"/>
+    <w:lsdException w:name="Grid Table 6 Colorful Accent 2" w:uiPriority="51"/>
+    <w:lsdException w:name="Grid Table 7 Colorful Accent 2" w:uiPriority="52"/>
+    <w:lsdException w:name="Grid Table 1 Light Accent 3" w:uiPriority="46"/>
+    <w:lsdException w:name="Grid Table 2 Accent 3" w:uiPriority="47"/>
+    <w:lsdException w:name="Grid Table 3 Accent 3" w:uiPriority="48"/>
+    <w:lsdException w:name="Grid Table 4 Accent 3" w:uiPriority="49"/>
+    <w:lsdException w:name="Grid Table 5 Dark Accent 3" w:uiPriority="50"/>
+    <w:lsdException w:name="Grid Table 6 Colorful Accent 3" w:uiPriority="51"/>
+    <w:lsdException w:name="Grid Table 7 Colorful Accent 3" w:uiPriority="52"/>
+    <w:lsdException w:name="Grid Table 1 Light Accent 4" w:uiPriority="46"/>
+    <w:lsdException w:name="Grid Table 2 Accent 4" w:uiPriority="47"/>
+    <w:lsdException w:name="Grid Table 3 Accent 4" w:uiPriority="48"/>
+    <w:lsdException w:name="Grid Table 4 Accent 4" w:uiPriority="49"/>
+    <w:lsdException w:name="Grid Table 5 Dark Accent 4" w:uiPriority="50"/>
+    <w:lsdException w:name="Grid Table 6 Colorful Accent 4" w:uiPriority="51"/>
+    <w:lsdException w:name="Grid Table 7 Colorful Accent 4" w:uiPriority="52"/>
+    <w:lsdException w:name="Grid Table 1 Light Accent 5" w:uiPriority="46"/>
+    <w:lsdException w:name="Grid Table 2 Accent 5" w:uiPriority="47"/>
+    <w:lsdException w:name="Grid Table 3 Accent 5" w:uiPriority="48"/>
+    <w:lsdException w:name="Grid Table 4 Accent 5" w:uiPriority="49"/>
+    <w:lsdException w:name="Grid Table 5 Dark Accent 5" w:uiPriority="50"/>
+    <w:lsdException w:name="Grid Table 6 Colorful Accent 5" w:uiPriority="51"/>
+    <w:lsdException w:name="Grid Table 7 Colorful Accent 5" w:uiPriority="52"/>
+    <w:lsdException w:name="Grid Table 1 Light Accent 6" w:uiPriority="46"/>
+    <w:lsdException w:name="Grid Table 2 Accent 6" w:uiPriority="47"/>
+    <w:lsdException w:name="Grid Table 3 Accent 6" w:uiPriority="48"/>
+    <w:lsdException w:name="Grid Table 4 Accent 6" w:uiPriority="49"/>
+    <w:lsdException w:name="Grid Table 5 Dark Accent 6" w:uiPriority="50"/>
+    <w:lsdException w:name="Grid Table 6 Colorful Accent 6" w:uiPriority="51"/>
+    <w:lsdException w:name="Grid Table 7 Colorful Accent 6" w:uiPriority="52"/>
+    <w:lsdException w:name="List Table 1 Light" w:uiPriority="46"/>
+    <w:lsdException w:name="List Table 2" w:uiPriority="47"/>
+    <w:lsdException w:name="List Table 3" w:uiPriority="48"/>
+    <w:lsdException w:name="List Table 4" w:uiPriority="49"/>
+    <w:lsdException w:name="List Table 5 Dark" w:uiPriority="50"/>
+    <w:lsdException w:name="List Table 6 Colorful" w:uiPriority="51"/>
+    <w:lsdException w:name="List Table 7 Colorful" w:uiPriority="52"/>
+    <w:lsdException w:name="List Table 1 Light Accent 1" w:uiPriority="46"/>
+    <w:lsdException w:name="List Table 2 Accent 1" w:uiPriority="47"/>
+    <w:lsdException w:name="List Table 3 Accent 1" w:uiPriority="48"/>
+    <w:lsdException w:name="List Table 4 Accent 1" w:uiPriority="49"/>
+    <w:lsdException w:name="List Table 5 Dark Accent 1" w:uiPriority="50"/>
+    <w:lsdException w:name="List Table 6 Colorful Accent 1" w:uiPriority="51"/>
+    <w:lsdException w:name="List Table 7 Colorful Accent 1" w:uiPriority="52"/>
+    <w:lsdException w:name="List Table 1 Light Accent 2" w:uiPriority="46"/>
+    <w:lsdException w:name="List Table 2 Accent 2" w:uiPriority="47"/>
+    <w:lsdException w:name="List Table 3 Accent 2" w:uiPriority="48"/>
+    <w:lsdException w:name="List Table 4 Accent 2" w:uiPriority="49"/>
+    <w:lsdException w:name="List Table 5 Dark Accent 2" w:uiPriority="50"/>
+    <w:lsdException w:name="List Table 6 Colorful Accent 2" w:uiPriority="51"/>
+    <w:lsdException w:name="List Table 7 Colorful Accent 2" w:uiPriority="52"/>
+    <w:lsdException w:name="List Table 1 Light Accent 3" w:uiPriority="46"/>
+    <w:lsdException w:name="List Table 2 Accent 3" w:uiPriority="47"/>
+    <w:lsdException w:name="List Table 3 Accent 3" w:uiPriority="48"/>
+    <w:lsdException w:name="List Table 4 Accent 3" w:uiPriority="49"/>
+    <w:lsdException w:name="List Table 5 Dark Accent 3" w:uiPriority="50"/>
+    <w:lsdException w:name="List Table 6 Colorful Accent 3" w:uiPriority="51"/>
+    <w:lsdException w:name="List Table 7 Colorful Accent 3" w:uiPriority="52"/>
+    <w:lsdException w:name="List Table 1 Light Accent 4" w:uiPriority="46"/>
+    <w:lsdException w:name="List Table 2 Accent 4" w:uiPriority="47"/>
+    <w:lsdException w:name="List Table 3 Accent 4" w:uiPriority="48"/>
+    <w:lsdException w:name="List Table 4 Accent 4" w:uiPriority="49"/>
+    <w:lsdException w:name="List Table 5 Dark Accent 4" w:uiPriority="50"/>
+    <w:lsdException w:name="List Table 6 Colorful Accent 4" w:uiPriority="51"/>
+    <w:lsdException w:name="List Table 7 Colorful Accent 4" w:uiPriority="52"/>
+    <w:lsdException w:name="List Table 1 Light Accent 5" w:uiPriority="46"/>
+    <w:lsdException w:name="List Table 2 Accent 5" w:uiPriority="47"/>
+    <w:lsdException w:name="List Table 3 Accent 5" w:uiPriority="48"/>
+    <w:lsdException w:name="List Table 4 Accent 5" w:uiPriority="49"/>
+    <w:lsdException w:name="List Table 5 Dark Accent 5" w:uiPriority="50"/>
+    <w:lsdException w:name="List Table 6 Colorful Accent 5" w:uiPriority="51"/>
+    <w:lsdException w:name="List Table 7 Colorful Accent 5" w:uiPriority="52"/>
+    <w:lsdException w:name="List Table 1 Light Accent 6" w:uiPriority="46"/>
+    <w:lsdException w:name="List Table 2 Accent 6" w:uiPriority="47"/>
+    <w:lsdException w:name="List Table 3 Accent 6" w:uiPriority="48"/>
+    <w:lsdException w:name="List Table 4 Accent 6" w:uiPriority="49"/>
+    <w:lsdException w:name="List Table 5 Dark Accent 6" w:uiPriority="50"/>
+    <w:lsdException w:name="List Table 6 Colorful Accent 6" w:uiPriority="51"/>
+    <w:lsdException w:name="List Table 7 Colorful Accent 6" w:uiPriority="52"/>
+    <w:lsdException w:name="Mention" w:semiHidden="1" w:unhideWhenUsed="1"/>
+    <w:lsdException w:name="Smart Hyperlink" w:semiHidden="1" w:unhideWhenUsed="1"/>
+    <w:lsdException w:name="Hashtag" w:semiHidden="1" w:unhideWhenUsed="1"/>
+    <w:lsdException w:name="Unresolved Mention" w:semiHidden="1" w:unhideWhenUsed="1"/>
+    <w:lsdException w:name="Smart Link" w:semiHidden="1" w:unhideWhenUsed="1"/>
   </w:latentStyles>
   <w:style w:type="paragraph" w:default="1" w:styleId="Normal">
     <w:name w:val="Normal"/>
@@ -6051,7 +5250,6 @@
     <w:uiPriority w:val="99"/>
     <w:semiHidden/>
     <w:unhideWhenUsed/>
-    <w:qFormat/>
     <w:tblPr>
       <w:tblInd w:w="0" w:type="dxa"/>
       <w:tblCellMar>
@@ -6167,7 +5365,6 @@
     <w:unhideWhenUsed/>
     <w:rsid w:val="00624BCC"/>
     <w:tblPr>
-      <w:tblInd w:w="0" w:type="dxa"/>
       <w:tblBorders>
         <w:top w:val="single" w:sz="4" w:space="0" w:color="000000" w:themeColor="text1"/>
         <w:left w:val="single" w:sz="4" w:space="0" w:color="000000" w:themeColor="text1"/>
@@ -6176,12 +5373,6 @@
         <w:insideH w:val="single" w:sz="4" w:space="0" w:color="000000" w:themeColor="text1"/>
         <w:insideV w:val="single" w:sz="4" w:space="0" w:color="000000" w:themeColor="text1"/>
       </w:tblBorders>
-      <w:tblCellMar>
-        <w:top w:w="0" w:type="dxa"/>
-        <w:left w:w="108" w:type="dxa"/>
-        <w:bottom w:w="0" w:type="dxa"/>
-        <w:right w:w="108" w:type="dxa"/>
-      </w:tblCellMar>
     </w:tblPr>
   </w:style>
 </w:styles>

</xml_diff>